<commit_message>
added my details to the documentation
</commit_message>
<xml_diff>
--- a/CheckoutAssessmentDocumentation.docx
+++ b/CheckoutAssessmentDocumentation.docx
@@ -11,70 +11,6 @@
           <w:szCs w:val="32"/>
         </w:rPr>
       </w:pPr>
-      <w:r>
-        <w:rPr>
-          <w:noProof/>
-        </w:rPr>
-        <w:drawing>
-          <wp:anchor distT="0" distB="0" distL="114300" distR="114300" simplePos="0" relativeHeight="251658240" behindDoc="1" locked="0" layoutInCell="1" allowOverlap="1" wp14:anchorId="7CB536E9" wp14:editId="7D65EC35">
-            <wp:simplePos x="0" y="0"/>
-            <wp:positionH relativeFrom="column">
-              <wp:posOffset>1651000</wp:posOffset>
-            </wp:positionH>
-            <wp:positionV relativeFrom="paragraph">
-              <wp:posOffset>0</wp:posOffset>
-            </wp:positionV>
-            <wp:extent cx="1485900" cy="266700"/>
-            <wp:effectExtent l="0" t="0" r="0" b="0"/>
-            <wp:wrapTight wrapText="bothSides">
-              <wp:wrapPolygon edited="0">
-                <wp:start x="0" y="0"/>
-                <wp:lineTo x="0" y="20057"/>
-                <wp:lineTo x="3877" y="20057"/>
-                <wp:lineTo x="21323" y="16971"/>
-                <wp:lineTo x="21323" y="4629"/>
-                <wp:lineTo x="3877" y="0"/>
-                <wp:lineTo x="0" y="0"/>
-              </wp:wrapPolygon>
-            </wp:wrapTight>
-            <wp:docPr id="1488258221" name="Graphic 1"/>
-            <wp:cNvGraphicFramePr>
-              <a:graphicFrameLocks xmlns:a="http://schemas.openxmlformats.org/drawingml/2006/main" noChangeAspect="1"/>
-            </wp:cNvGraphicFramePr>
-            <a:graphic xmlns:a="http://schemas.openxmlformats.org/drawingml/2006/main">
-              <a:graphicData uri="http://schemas.openxmlformats.org/drawingml/2006/picture">
-                <pic:pic xmlns:pic="http://schemas.openxmlformats.org/drawingml/2006/picture">
-                  <pic:nvPicPr>
-                    <pic:cNvPr id="1488258221" name="Graphic 1488258221"/>
-                    <pic:cNvPicPr/>
-                  </pic:nvPicPr>
-                  <pic:blipFill>
-                    <a:blip r:embed="rId7">
-                      <a:extLst>
-                        <a:ext uri="{96DAC541-7B7A-43D3-8B79-37D633B846F1}">
-                          <asvg:svgBlip xmlns:asvg="http://schemas.microsoft.com/office/drawing/2016/SVG/main" r:embed="rId8"/>
-                        </a:ext>
-                      </a:extLst>
-                    </a:blip>
-                    <a:stretch>
-                      <a:fillRect/>
-                    </a:stretch>
-                  </pic:blipFill>
-                  <pic:spPr>
-                    <a:xfrm>
-                      <a:off x="0" y="0"/>
-                      <a:ext cx="1485900" cy="266700"/>
-                    </a:xfrm>
-                    <a:prstGeom prst="rect">
-                      <a:avLst/>
-                    </a:prstGeom>
-                  </pic:spPr>
-                </pic:pic>
-              </a:graphicData>
-            </a:graphic>
-          </wp:anchor>
-        </w:drawing>
-      </w:r>
     </w:p>
     <w:p>
       <w:pPr>
@@ -182,7 +118,7 @@
             <wp:extent cx="4876800" cy="990600"/>
             <wp:effectExtent l="0" t="0" r="0" b="0"/>
             <wp:docPr id="910326222" name="Picture 2" descr="Card payment overview">
-              <a:hlinkClick xmlns:a="http://schemas.openxmlformats.org/drawingml/2006/main" r:id="rId9" tgtFrame="&quot;_blank&quot;"/>
+              <a:hlinkClick xmlns:a="http://schemas.openxmlformats.org/drawingml/2006/main" r:id="rId7" tgtFrame="&quot;_blank&quot;"/>
             </wp:docPr>
             <wp:cNvGraphicFramePr>
               <a:graphicFrameLocks xmlns:a="http://schemas.openxmlformats.org/drawingml/2006/main" noChangeAspect="1"/>
@@ -192,14 +128,14 @@
                 <pic:pic xmlns:pic="http://schemas.openxmlformats.org/drawingml/2006/picture">
                   <pic:nvPicPr>
                     <pic:cNvPr id="0" name="Picture 38" descr="Card payment overview">
-                      <a:hlinkClick r:id="rId9" tgtFrame="&quot;_blank&quot;"/>
+                      <a:hlinkClick r:id="rId7" tgtFrame="&quot;_blank&quot;"/>
                     </pic:cNvPr>
                     <pic:cNvPicPr>
                       <a:picLocks noChangeAspect="1" noChangeArrowheads="1"/>
                     </pic:cNvPicPr>
                   </pic:nvPicPr>
                   <pic:blipFill>
-                    <a:blip r:embed="rId10">
+                    <a:blip r:embed="rId8">
                       <a:extLst>
                         <a:ext uri="{28A0092B-C50C-407E-A947-70E740481C1C}">
                           <a14:useLocalDpi xmlns:a14="http://schemas.microsoft.com/office/drawing/2010/main" val="0"/>
@@ -306,7 +242,7 @@
       </w:pPr>
       <w:r>
         <w:pict w14:anchorId="1E06ABEC">
-          <v:rect id="_x0000_i1031" style="width:0;height:1.5pt" o:hralign="center" o:bullet="t" o:hrstd="t" o:hr="t" fillcolor="#a0a0a0" stroked="f"/>
+          <v:rect id="_x0000_i1026" style="width:0;height:1.5pt" o:hralign="center" o:bullet="t" o:hrstd="t" o:hr="t" fillcolor="#a0a0a0" stroked="f"/>
         </w:pict>
       </w:r>
     </w:p>
@@ -322,23 +258,20 @@
         <w:rPr>
           <w:b/>
           <w:bCs/>
-          <w:lang w:val="en-IL"/>
-        </w:rPr>
-      </w:pPr>
-    </w:p>
-    <w:p>
-      <w:pPr>
-        <w:rPr>
-          <w:b/>
-          <w:bCs/>
-          <w:lang w:val="en-IL"/>
-        </w:rPr>
-      </w:pPr>
-      <w:r>
-        <w:rPr>
-          <w:b/>
-          <w:bCs/>
-          <w:lang w:val="en-IL"/>
+        </w:rPr>
+      </w:pPr>
+    </w:p>
+    <w:p>
+      <w:pPr>
+        <w:rPr>
+          <w:b/>
+          <w:bCs/>
+        </w:rPr>
+      </w:pPr>
+      <w:r>
+        <w:rPr>
+          <w:b/>
+          <w:bCs/>
         </w:rPr>
         <w:br w:type="page"/>
       </w:r>
@@ -346,70 +279,37 @@
     <w:p>
       <w:pPr>
         <w:pStyle w:val="Heading1"/>
-        <w:rPr>
-          <w:lang w:val="en-IL"/>
-        </w:rPr>
-      </w:pPr>
-      <w:r>
-        <w:rPr>
-          <w:lang w:val="en-IL"/>
-        </w:rPr>
+      </w:pPr>
+      <w:r>
+        <w:lastRenderedPageBreak/>
         <w:t>Payments API Documentation</w:t>
       </w:r>
     </w:p>
     <w:p>
       <w:pPr>
         <w:pStyle w:val="Heading2"/>
-        <w:rPr>
-          <w:lang w:val="en-IL"/>
-        </w:rPr>
-      </w:pPr>
-      <w:r>
-        <w:rPr>
-          <w:lang w:val="en-IL"/>
-        </w:rPr>
+      </w:pPr>
+      <w:r>
         <w:t>Base URL</w:t>
       </w:r>
     </w:p>
     <w:p>
-      <w:pPr>
-        <w:rPr>
-          <w:lang w:val="en-IL"/>
-        </w:rPr>
-      </w:pPr>
-      <w:r>
-        <w:rPr>
-          <w:lang w:val="en-IL"/>
-        </w:rPr>
+      <w:r>
         <w:t>https://&lt;api-domain&gt;/api/Payments</w:t>
       </w:r>
     </w:p>
     <w:p>
-      <w:pPr>
-        <w:rPr>
-          <w:lang w:val="en-IL"/>
-        </w:rPr>
-      </w:pPr>
-      <w:r>
-        <w:rPr>
-          <w:lang w:val="en-IL"/>
-        </w:rPr>
+      <w:r>
         <w:pict w14:anchorId="54B4F599">
-          <v:rect id="_x0000_i1062" style="width:0;height:1.5pt" o:hralign="center" o:hrstd="t" o:hr="t" fillcolor="#a0a0a0" stroked="f"/>
+          <v:rect id="_x0000_i1027" style="width:0;height:1.5pt" o:hralign="center" o:hrstd="t" o:hr="t" fillcolor="#a0a0a0" stroked="f"/>
         </w:pict>
       </w:r>
     </w:p>
     <w:p>
       <w:pPr>
         <w:pStyle w:val="Heading2"/>
-        <w:rPr>
-          <w:lang w:val="en-IL"/>
-        </w:rPr>
-      </w:pPr>
-      <w:r>
-        <w:rPr>
-          <w:lang w:val="en-IL"/>
-        </w:rPr>
+      </w:pPr>
+      <w:r>
         <w:t>Endpoints</w:t>
       </w:r>
     </w:p>
@@ -422,79 +322,44 @@
       </w:r>
     </w:p>
     <w:p>
-      <w:pPr>
-        <w:rPr>
-          <w:lang w:val="en-IL"/>
-        </w:rPr>
-      </w:pPr>
-      <w:r>
-        <w:rPr>
-          <w:b/>
-          <w:bCs/>
-          <w:lang w:val="en-IL"/>
+      <w:r>
+        <w:rPr>
+          <w:b/>
+          <w:bCs/>
         </w:rPr>
         <w:t>Description:</w:t>
       </w:r>
       <w:r>
-        <w:rPr>
-          <w:lang w:val="en-IL"/>
-        </w:rPr>
         <w:t xml:space="preserve"> Retrieve details about a specific payment transaction by its ID.</w:t>
       </w:r>
     </w:p>
     <w:p>
-      <w:pPr>
-        <w:rPr>
-          <w:lang w:val="en-IL"/>
-        </w:rPr>
-      </w:pPr>
-      <w:r>
-        <w:rPr>
-          <w:b/>
-          <w:bCs/>
-          <w:lang w:val="en-IL"/>
+      <w:r>
+        <w:rPr>
+          <w:b/>
+          <w:bCs/>
         </w:rPr>
         <w:t>Endpoint:</w:t>
       </w:r>
     </w:p>
     <w:p>
-      <w:pPr>
-        <w:rPr>
-          <w:lang w:val="en-IL"/>
-        </w:rPr>
-      </w:pPr>
-      <w:r>
-        <w:rPr>
-          <w:lang w:val="en-IL"/>
-        </w:rPr>
+      <w:r>
         <w:t>GET /</w:t>
       </w:r>
       <w:proofErr w:type="spellStart"/>
       <w:r>
-        <w:rPr>
-          <w:lang w:val="en-IL"/>
-        </w:rPr>
         <w:t>api</w:t>
       </w:r>
       <w:proofErr w:type="spellEnd"/>
       <w:r>
-        <w:rPr>
-          <w:lang w:val="en-IL"/>
-        </w:rPr>
         <w:t>/Payments/{id}</w:t>
       </w:r>
     </w:p>
     <w:p>
-      <w:pPr>
-        <w:rPr>
-          <w:lang w:val="en-IL"/>
-        </w:rPr>
-      </w:pPr>
-      <w:r>
-        <w:rPr>
-          <w:b/>
-          <w:bCs/>
-          <w:lang w:val="en-IL"/>
+      <w:r>
+        <w:rPr>
+          <w:b/>
+          <w:bCs/>
         </w:rPr>
         <w:t>Path Parameters:</w:t>
       </w:r>
@@ -505,28 +370,16 @@
           <w:ilvl w:val="0"/>
           <w:numId w:val="17"/>
         </w:numPr>
-        <w:rPr>
-          <w:lang w:val="en-IL"/>
-        </w:rPr>
-      </w:pPr>
-      <w:r>
-        <w:rPr>
-          <w:lang w:val="en-IL"/>
-        </w:rPr>
+      </w:pPr>
+      <w:r>
         <w:t>id (</w:t>
       </w:r>
       <w:proofErr w:type="spellStart"/>
       <w:r>
-        <w:rPr>
-          <w:lang w:val="en-IL"/>
-        </w:rPr>
         <w:t>Guid</w:t>
       </w:r>
       <w:proofErr w:type="spellEnd"/>
       <w:r>
-        <w:rPr>
-          <w:lang w:val="en-IL"/>
-        </w:rPr>
         <w:t>) - The unique ID of the payment transaction.</w:t>
       </w:r>
     </w:p>
@@ -535,14 +388,12 @@
         <w:rPr>
           <w:b/>
           <w:bCs/>
-          <w:lang w:val="en-IL"/>
-        </w:rPr>
-      </w:pPr>
-      <w:r>
-        <w:rPr>
-          <w:b/>
-          <w:bCs/>
-          <w:lang w:val="en-IL"/>
+        </w:rPr>
+      </w:pPr>
+      <w:r>
+        <w:rPr>
+          <w:b/>
+          <w:bCs/>
         </w:rPr>
         <w:t>Responses:</w:t>
       </w:r>
@@ -565,16 +416,10 @@
             <w:vAlign w:val="center"/>
           </w:tcPr>
           <w:p>
-            <w:pPr>
-              <w:rPr>
-                <w:lang w:val="en-IL"/>
-              </w:rPr>
-            </w:pPr>
             <w:r>
               <w:rPr>
                 <w:b/>
                 <w:bCs/>
-                <w:lang w:val="en-IL"/>
               </w:rPr>
               <w:t>Status Code</w:t>
             </w:r>
@@ -585,16 +430,10 @@
             <w:tcW w:w="2765" w:type="dxa"/>
           </w:tcPr>
           <w:p>
-            <w:pPr>
-              <w:rPr>
-                <w:lang w:val="en-IL"/>
-              </w:rPr>
-            </w:pPr>
             <w:r>
               <w:rPr>
                 <w:b/>
                 <w:bCs/>
-                <w:lang w:val="en-IL"/>
               </w:rPr>
               <w:t>Description</w:t>
             </w:r>
@@ -605,16 +444,10 @@
             <w:tcW w:w="2766" w:type="dxa"/>
           </w:tcPr>
           <w:p>
-            <w:pPr>
-              <w:rPr>
-                <w:lang w:val="en-IL"/>
-              </w:rPr>
-            </w:pPr>
             <w:r>
               <w:rPr>
                 <w:b/>
                 <w:bCs/>
-                <w:lang w:val="en-IL"/>
               </w:rPr>
               <w:t>Response Body</w:t>
             </w:r>
@@ -627,15 +460,7 @@
             <w:tcW w:w="2765" w:type="dxa"/>
           </w:tcPr>
           <w:p>
-            <w:pPr>
-              <w:rPr>
-                <w:lang w:val="en-IL"/>
-              </w:rPr>
-            </w:pPr>
-            <w:r>
-              <w:rPr>
-                <w:lang w:val="en-IL"/>
-              </w:rPr>
+            <w:r>
               <w:t>200</w:t>
             </w:r>
           </w:p>
@@ -645,15 +470,7 @@
             <w:tcW w:w="2765" w:type="dxa"/>
           </w:tcPr>
           <w:p>
-            <w:pPr>
-              <w:rPr>
-                <w:lang w:val="en-IL"/>
-              </w:rPr>
-            </w:pPr>
-            <w:r>
-              <w:rPr>
-                <w:lang w:val="en-IL"/>
-              </w:rPr>
+            <w:r>
               <w:t>Payment details retrieved successfully</w:t>
             </w:r>
           </w:p>
@@ -663,23 +480,12 @@
             <w:tcW w:w="2766" w:type="dxa"/>
           </w:tcPr>
           <w:p>
-            <w:pPr>
-              <w:rPr>
-                <w:lang w:val="en-IL"/>
-              </w:rPr>
-            </w:pPr>
             <w:proofErr w:type="spellStart"/>
             <w:r>
-              <w:rPr>
-                <w:lang w:val="en-IL"/>
-              </w:rPr>
               <w:t>PostPaymentResponse</w:t>
             </w:r>
             <w:proofErr w:type="spellEnd"/>
             <w:r>
-              <w:rPr>
-                <w:lang w:val="en-IL"/>
-              </w:rPr>
               <w:t xml:space="preserve"> JSON object</w:t>
             </w:r>
           </w:p>
@@ -691,15 +497,7 @@
             <w:tcW w:w="2765" w:type="dxa"/>
           </w:tcPr>
           <w:p>
-            <w:pPr>
-              <w:rPr>
-                <w:lang w:val="en-IL"/>
-              </w:rPr>
-            </w:pPr>
-            <w:r>
-              <w:rPr>
-                <w:lang w:val="en-IL"/>
-              </w:rPr>
+            <w:r>
               <w:t>404</w:t>
             </w:r>
           </w:p>
@@ -710,15 +508,7 @@
             <w:vAlign w:val="center"/>
           </w:tcPr>
           <w:p>
-            <w:pPr>
-              <w:rPr>
-                <w:lang w:val="en-IL"/>
-              </w:rPr>
-            </w:pPr>
-            <w:r>
-              <w:rPr>
-                <w:lang w:val="en-IL"/>
-              </w:rPr>
+            <w:r>
               <w:t>Payment with the given ID was not found</w:t>
             </w:r>
           </w:p>
@@ -728,28 +518,14 @@
             <w:tcW w:w="2766" w:type="dxa"/>
           </w:tcPr>
           <w:p>
-            <w:pPr>
-              <w:rPr>
-                <w:lang w:val="en-IL"/>
-              </w:rPr>
-            </w:pPr>
-            <w:r>
-              <w:rPr>
-                <w:lang w:val="en-IL"/>
-              </w:rPr>
+            <w:r>
               <w:t>null</w:t>
             </w:r>
           </w:p>
         </w:tc>
       </w:tr>
     </w:tbl>
-    <w:p>
-      <w:pPr>
-        <w:rPr>
-          <w:lang w:val="en-IL"/>
-        </w:rPr>
-      </w:pPr>
-    </w:p>
+    <w:p/>
     <w:tbl>
       <w:tblPr>
         <w:tblW w:w="0" w:type="auto"/>
@@ -782,7 +558,6 @@
               <w:rPr>
                 <w:b/>
                 <w:bCs/>
-                <w:lang w:val="en-IL"/>
               </w:rPr>
             </w:pPr>
           </w:p>
@@ -798,7 +573,6 @@
               <w:rPr>
                 <w:b/>
                 <w:bCs/>
-                <w:lang w:val="en-IL"/>
               </w:rPr>
             </w:pPr>
           </w:p>
@@ -814,7 +588,6 @@
               <w:rPr>
                 <w:b/>
                 <w:bCs/>
-                <w:lang w:val="en-IL"/>
               </w:rPr>
             </w:pPr>
           </w:p>
@@ -830,13 +603,7 @@
             <w:vAlign w:val="center"/>
             <w:hideMark/>
           </w:tcPr>
-          <w:p>
-            <w:pPr>
-              <w:rPr>
-                <w:lang w:val="en-IL"/>
-              </w:rPr>
-            </w:pPr>
-          </w:p>
+          <w:p/>
         </w:tc>
         <w:tc>
           <w:tcPr>
@@ -844,13 +611,7 @@
             <w:vAlign w:val="center"/>
             <w:hideMark/>
           </w:tcPr>
-          <w:p>
-            <w:pPr>
-              <w:rPr>
-                <w:lang w:val="en-IL"/>
-              </w:rPr>
-            </w:pPr>
-          </w:p>
+          <w:p/>
         </w:tc>
         <w:tc>
           <w:tcPr>
@@ -858,252 +619,115 @@
             <w:vAlign w:val="center"/>
             <w:hideMark/>
           </w:tcPr>
-          <w:p>
-            <w:pPr>
-              <w:rPr>
-                <w:lang w:val="en-IL"/>
-              </w:rPr>
-            </w:pPr>
-          </w:p>
+          <w:p/>
         </w:tc>
       </w:tr>
     </w:tbl>
     <w:p>
-      <w:pPr>
-        <w:rPr>
-          <w:lang w:val="en-IL"/>
-        </w:rPr>
-      </w:pPr>
-      <w:r>
-        <w:rPr>
-          <w:b/>
-          <w:bCs/>
-          <w:lang w:val="en-IL"/>
+      <w:r>
+        <w:rPr>
+          <w:b/>
+          <w:bCs/>
         </w:rPr>
         <w:t>Request Example:</w:t>
       </w:r>
     </w:p>
     <w:p>
-      <w:pPr>
-        <w:rPr>
-          <w:lang w:val="en-IL"/>
-        </w:rPr>
-      </w:pPr>
-      <w:r>
-        <w:rPr>
-          <w:lang w:val="en-IL"/>
-        </w:rPr>
+      <w:r>
         <w:t>GET /</w:t>
       </w:r>
       <w:proofErr w:type="spellStart"/>
       <w:r>
-        <w:rPr>
-          <w:lang w:val="en-IL"/>
-        </w:rPr>
         <w:t>api</w:t>
       </w:r>
       <w:proofErr w:type="spellEnd"/>
       <w:r>
-        <w:rPr>
-          <w:lang w:val="en-IL"/>
-        </w:rPr>
         <w:t xml:space="preserve">/Payments/a3f5b231-9c8d-4bdf-b9a2-7c57837c2c6e </w:t>
       </w:r>
     </w:p>
     <w:p>
-      <w:pPr>
-        <w:rPr>
-          <w:lang w:val="en-IL"/>
-        </w:rPr>
-      </w:pPr>
-      <w:r>
-        <w:rPr>
-          <w:b/>
-          <w:bCs/>
-          <w:lang w:val="en-IL"/>
+      <w:r>
+        <w:rPr>
+          <w:b/>
+          <w:bCs/>
         </w:rPr>
         <w:t>Response Example:</w:t>
       </w:r>
     </w:p>
     <w:p>
-      <w:pPr>
-        <w:rPr>
-          <w:lang w:val="en-IL"/>
-        </w:rPr>
-      </w:pPr>
-      <w:r>
-        <w:rPr>
-          <w:lang w:val="en-IL"/>
-        </w:rPr>
+      <w:r>
         <w:t>{</w:t>
       </w:r>
     </w:p>
     <w:p>
-      <w:pPr>
-        <w:rPr>
-          <w:lang w:val="en-IL"/>
-        </w:rPr>
-      </w:pPr>
-      <w:r>
-        <w:rPr>
-          <w:lang w:val="en-IL"/>
-        </w:rPr>
+      <w:r>
         <w:t xml:space="preserve">  "id": "0bb07405-6d44-4b50-a14f-7ae0beff13ad",</w:t>
       </w:r>
     </w:p>
     <w:p>
-      <w:pPr>
-        <w:rPr>
-          <w:lang w:val="en-IL"/>
-        </w:rPr>
-      </w:pPr>
-      <w:r>
-        <w:rPr>
-          <w:lang w:val="en-IL"/>
-        </w:rPr>
+      <w:r>
         <w:t xml:space="preserve">  "status": "Authorized",</w:t>
       </w:r>
     </w:p>
     <w:p>
-      <w:pPr>
-        <w:rPr>
-          <w:lang w:val="en-IL"/>
-        </w:rPr>
-      </w:pPr>
-      <w:r>
-        <w:rPr>
-          <w:lang w:val="en-IL"/>
-        </w:rPr>
+      <w:r>
         <w:t xml:space="preserve">  "</w:t>
       </w:r>
       <w:proofErr w:type="spellStart"/>
       <w:r>
-        <w:rPr>
-          <w:lang w:val="en-IL"/>
-        </w:rPr>
         <w:t>cardNumberLastFour</w:t>
       </w:r>
       <w:proofErr w:type="spellEnd"/>
       <w:r>
-        <w:rPr>
-          <w:lang w:val="en-IL"/>
-        </w:rPr>
         <w:t>": "8877",</w:t>
       </w:r>
     </w:p>
     <w:p>
-      <w:pPr>
-        <w:rPr>
-          <w:lang w:val="en-IL"/>
-        </w:rPr>
-      </w:pPr>
-      <w:r>
-        <w:rPr>
-          <w:lang w:val="en-IL"/>
-        </w:rPr>
-        <w:lastRenderedPageBreak/>
+      <w:r>
         <w:t xml:space="preserve">  "</w:t>
       </w:r>
       <w:proofErr w:type="spellStart"/>
       <w:r>
-        <w:rPr>
-          <w:lang w:val="en-IL"/>
-        </w:rPr>
         <w:t>expiryMonth</w:t>
       </w:r>
       <w:proofErr w:type="spellEnd"/>
       <w:r>
-        <w:rPr>
-          <w:lang w:val="en-IL"/>
-        </w:rPr>
         <w:t>": 4,</w:t>
       </w:r>
     </w:p>
     <w:p>
-      <w:pPr>
-        <w:rPr>
-          <w:lang w:val="en-IL"/>
-        </w:rPr>
-      </w:pPr>
-      <w:r>
-        <w:rPr>
-          <w:lang w:val="en-IL"/>
-        </w:rPr>
+      <w:r>
         <w:t xml:space="preserve">  "</w:t>
       </w:r>
       <w:proofErr w:type="spellStart"/>
       <w:r>
-        <w:rPr>
-          <w:lang w:val="en-IL"/>
-        </w:rPr>
         <w:t>expiryYear</w:t>
       </w:r>
       <w:proofErr w:type="spellEnd"/>
       <w:r>
-        <w:rPr>
-          <w:lang w:val="en-IL"/>
-        </w:rPr>
         <w:t>": 2025,</w:t>
       </w:r>
     </w:p>
     <w:p>
-      <w:pPr>
-        <w:rPr>
-          <w:lang w:val="en-IL"/>
-        </w:rPr>
-      </w:pPr>
-      <w:r>
-        <w:rPr>
-          <w:lang w:val="en-IL"/>
-        </w:rPr>
+      <w:r>
         <w:t xml:space="preserve">  "currency": "GBP",</w:t>
       </w:r>
     </w:p>
     <w:p>
-      <w:pPr>
-        <w:rPr>
-          <w:lang w:val="en-IL"/>
-        </w:rPr>
-      </w:pPr>
-      <w:r>
-        <w:rPr>
-          <w:lang w:val="en-IL"/>
-        </w:rPr>
+      <w:r>
         <w:t xml:space="preserve">  "amount": 100</w:t>
       </w:r>
     </w:p>
     <w:p>
-      <w:pPr>
-        <w:rPr>
-          <w:lang w:val="en-IL"/>
-        </w:rPr>
-      </w:pPr>
-      <w:r>
-        <w:rPr>
-          <w:lang w:val="en-IL"/>
-        </w:rPr>
+      <w:r>
         <w:t>}</w:t>
       </w:r>
     </w:p>
-    <w:p>
-      <w:pPr>
-        <w:rPr>
-          <w:lang w:val="en-IL"/>
-        </w:rPr>
-      </w:pPr>
-    </w:p>
-    <w:p>
-      <w:pPr>
-        <w:rPr>
-          <w:lang w:val="en-IL"/>
-        </w:rPr>
-      </w:pPr>
-      <w:r>
-        <w:rPr>
-          <w:lang w:val="en-IL"/>
-        </w:rPr>
+    <w:p/>
+    <w:p>
+      <w:r>
         <w:pict w14:anchorId="3D3EDCE1">
-          <v:rect id="_x0000_i1063" style="width:0;height:1.5pt" o:hralign="center" o:hrstd="t" o:hr="t" fillcolor="#a0a0a0" stroked="f"/>
+          <v:rect id="_x0000_i1028" style="width:0;height:1.5pt" o:hralign="center" o:hrstd="t" o:hr="t" fillcolor="#a0a0a0" stroked="f"/>
         </w:pict>
       </w:r>
     </w:p>
@@ -1116,65 +740,36 @@
       </w:r>
     </w:p>
     <w:p>
-      <w:pPr>
-        <w:rPr>
-          <w:lang w:val="en-IL"/>
-        </w:rPr>
-      </w:pPr>
-      <w:r>
-        <w:rPr>
-          <w:b/>
-          <w:bCs/>
-          <w:lang w:val="en-IL"/>
+      <w:r>
+        <w:rPr>
+          <w:b/>
+          <w:bCs/>
         </w:rPr>
         <w:t>Description:</w:t>
       </w:r>
       <w:r>
-        <w:rPr>
-          <w:lang w:val="en-IL"/>
-        </w:rPr>
         <w:t xml:space="preserve"> Create a new payment request using card details.</w:t>
       </w:r>
     </w:p>
     <w:p>
-      <w:pPr>
-        <w:rPr>
-          <w:lang w:val="en-IL"/>
-        </w:rPr>
-      </w:pPr>
-      <w:r>
-        <w:rPr>
-          <w:b/>
-          <w:bCs/>
-          <w:lang w:val="en-IL"/>
+      <w:r>
+        <w:rPr>
+          <w:b/>
+          <w:bCs/>
         </w:rPr>
         <w:t>Endpoint:</w:t>
       </w:r>
     </w:p>
     <w:p>
-      <w:pPr>
-        <w:rPr>
-          <w:lang w:val="en-IL"/>
-        </w:rPr>
-      </w:pPr>
-      <w:r>
-        <w:rPr>
-          <w:lang w:val="en-IL"/>
-        </w:rPr>
+      <w:r>
         <w:t>POST /</w:t>
       </w:r>
       <w:proofErr w:type="spellStart"/>
       <w:r>
-        <w:rPr>
-          <w:lang w:val="en-IL"/>
-        </w:rPr>
         <w:t>api</w:t>
       </w:r>
       <w:proofErr w:type="spellEnd"/>
       <w:r>
-        <w:rPr>
-          <w:lang w:val="en-IL"/>
-        </w:rPr>
         <w:t>/Payments</w:t>
       </w:r>
     </w:p>
@@ -1183,14 +778,12 @@
         <w:rPr>
           <w:b/>
           <w:bCs/>
-          <w:lang w:val="en-IL"/>
-        </w:rPr>
-      </w:pPr>
-      <w:r>
-        <w:rPr>
-          <w:b/>
-          <w:bCs/>
-          <w:lang w:val="en-IL"/>
+        </w:rPr>
+      </w:pPr>
+      <w:r>
+        <w:rPr>
+          <w:b/>
+          <w:bCs/>
         </w:rPr>
         <w:t>Request Body:</w:t>
       </w:r>
@@ -1213,16 +806,10 @@
             <w:tcW w:w="1555" w:type="dxa"/>
           </w:tcPr>
           <w:p>
-            <w:pPr>
-              <w:rPr>
-                <w:lang w:val="en-IL"/>
-              </w:rPr>
-            </w:pPr>
             <w:r>
               <w:rPr>
                 <w:b/>
                 <w:bCs/>
-                <w:lang w:val="en-IL"/>
               </w:rPr>
               <w:t>Field</w:t>
             </w:r>
@@ -1233,16 +820,10 @@
             <w:tcW w:w="1417" w:type="dxa"/>
           </w:tcPr>
           <w:p>
-            <w:pPr>
-              <w:rPr>
-                <w:lang w:val="en-IL"/>
-              </w:rPr>
-            </w:pPr>
             <w:r>
               <w:rPr>
                 <w:b/>
                 <w:bCs/>
-                <w:lang w:val="en-IL"/>
               </w:rPr>
               <w:t>Type</w:t>
             </w:r>
@@ -1253,16 +834,10 @@
             <w:tcW w:w="1134" w:type="dxa"/>
           </w:tcPr>
           <w:p>
-            <w:pPr>
-              <w:rPr>
-                <w:lang w:val="en-IL"/>
-              </w:rPr>
-            </w:pPr>
             <w:r>
               <w:rPr>
                 <w:b/>
                 <w:bCs/>
-                <w:lang w:val="en-IL"/>
               </w:rPr>
               <w:t>Required</w:t>
             </w:r>
@@ -1273,16 +848,10 @@
             <w:tcW w:w="4190" w:type="dxa"/>
           </w:tcPr>
           <w:p>
-            <w:pPr>
-              <w:rPr>
-                <w:lang w:val="en-IL"/>
-              </w:rPr>
-            </w:pPr>
             <w:r>
               <w:rPr>
                 <w:b/>
                 <w:bCs/>
-                <w:lang w:val="en-IL"/>
               </w:rPr>
               <w:t>Description</w:t>
             </w:r>
@@ -1295,16 +864,8 @@
             <w:tcW w:w="1555" w:type="dxa"/>
           </w:tcPr>
           <w:p>
-            <w:pPr>
-              <w:rPr>
-                <w:lang w:val="en-IL"/>
-              </w:rPr>
-            </w:pPr>
             <w:proofErr w:type="spellStart"/>
             <w:r>
-              <w:rPr>
-                <w:lang w:val="en-IL"/>
-              </w:rPr>
               <w:t>cardNumber</w:t>
             </w:r>
             <w:proofErr w:type="spellEnd"/>
@@ -1315,15 +876,7 @@
             <w:tcW w:w="1417" w:type="dxa"/>
           </w:tcPr>
           <w:p>
-            <w:pPr>
-              <w:rPr>
-                <w:lang w:val="en-IL"/>
-              </w:rPr>
-            </w:pPr>
-            <w:r>
-              <w:rPr>
-                <w:lang w:val="en-IL"/>
-              </w:rPr>
+            <w:r>
               <w:t>String</w:t>
             </w:r>
           </w:p>
@@ -1333,15 +886,7 @@
             <w:tcW w:w="1134" w:type="dxa"/>
           </w:tcPr>
           <w:p>
-            <w:pPr>
-              <w:rPr>
-                <w:lang w:val="en-IL"/>
-              </w:rPr>
-            </w:pPr>
-            <w:r>
-              <w:rPr>
-                <w:lang w:val="en-IL"/>
-              </w:rPr>
+            <w:r>
               <w:t>Yes</w:t>
             </w:r>
           </w:p>
@@ -1352,15 +897,7 @@
             <w:vAlign w:val="center"/>
           </w:tcPr>
           <w:p>
-            <w:pPr>
-              <w:rPr>
-                <w:lang w:val="en-IL"/>
-              </w:rPr>
-            </w:pPr>
-            <w:r>
-              <w:rPr>
-                <w:lang w:val="en-IL"/>
-              </w:rPr>
+            <w:r>
               <w:t>The card number (14-19 numeric characters).</w:t>
             </w:r>
           </w:p>
@@ -1372,16 +909,8 @@
             <w:tcW w:w="1555" w:type="dxa"/>
           </w:tcPr>
           <w:p>
-            <w:pPr>
-              <w:rPr>
-                <w:lang w:val="en-IL"/>
-              </w:rPr>
-            </w:pPr>
             <w:proofErr w:type="spellStart"/>
             <w:r>
-              <w:rPr>
-                <w:lang w:val="en-IL"/>
-              </w:rPr>
               <w:t>expiryMonth</w:t>
             </w:r>
             <w:proofErr w:type="spellEnd"/>
@@ -1392,15 +921,7 @@
             <w:tcW w:w="1417" w:type="dxa"/>
           </w:tcPr>
           <w:p>
-            <w:pPr>
-              <w:rPr>
-                <w:lang w:val="en-IL"/>
-              </w:rPr>
-            </w:pPr>
-            <w:r>
-              <w:rPr>
-                <w:lang w:val="en-IL"/>
-              </w:rPr>
+            <w:r>
               <w:t>int</w:t>
             </w:r>
           </w:p>
@@ -1410,15 +931,7 @@
             <w:tcW w:w="1134" w:type="dxa"/>
           </w:tcPr>
           <w:p>
-            <w:pPr>
-              <w:rPr>
-                <w:lang w:val="en-IL"/>
-              </w:rPr>
-            </w:pPr>
-            <w:r>
-              <w:rPr>
-                <w:lang w:val="en-IL"/>
-              </w:rPr>
+            <w:r>
               <w:t>Yes</w:t>
             </w:r>
           </w:p>
@@ -1429,15 +942,7 @@
             <w:vAlign w:val="center"/>
           </w:tcPr>
           <w:p>
-            <w:pPr>
-              <w:rPr>
-                <w:lang w:val="en-IL"/>
-              </w:rPr>
-            </w:pPr>
-            <w:r>
-              <w:rPr>
-                <w:lang w:val="en-IL"/>
-              </w:rPr>
+            <w:r>
               <w:t>Expiry month of the card (1-12).</w:t>
             </w:r>
           </w:p>
@@ -1449,16 +954,8 @@
             <w:tcW w:w="1555" w:type="dxa"/>
           </w:tcPr>
           <w:p>
-            <w:pPr>
-              <w:rPr>
-                <w:lang w:val="en-IL"/>
-              </w:rPr>
-            </w:pPr>
             <w:proofErr w:type="spellStart"/>
             <w:r>
-              <w:rPr>
-                <w:lang w:val="en-IL"/>
-              </w:rPr>
               <w:t>expiryYear</w:t>
             </w:r>
             <w:proofErr w:type="spellEnd"/>
@@ -1469,15 +966,7 @@
             <w:tcW w:w="1417" w:type="dxa"/>
           </w:tcPr>
           <w:p>
-            <w:pPr>
-              <w:rPr>
-                <w:lang w:val="en-IL"/>
-              </w:rPr>
-            </w:pPr>
-            <w:r>
-              <w:rPr>
-                <w:lang w:val="en-IL"/>
-              </w:rPr>
+            <w:r>
               <w:t>Int</w:t>
             </w:r>
           </w:p>
@@ -1487,15 +976,7 @@
             <w:tcW w:w="1134" w:type="dxa"/>
           </w:tcPr>
           <w:p>
-            <w:pPr>
-              <w:rPr>
-                <w:lang w:val="en-IL"/>
-              </w:rPr>
-            </w:pPr>
-            <w:r>
-              <w:rPr>
-                <w:lang w:val="en-IL"/>
-              </w:rPr>
+            <w:r>
               <w:t>Yes</w:t>
             </w:r>
           </w:p>
@@ -1505,15 +986,7 @@
             <w:tcW w:w="4190" w:type="dxa"/>
           </w:tcPr>
           <w:p>
-            <w:pPr>
-              <w:rPr>
-                <w:lang w:val="en-IL"/>
-              </w:rPr>
-            </w:pPr>
-            <w:r>
-              <w:rPr>
-                <w:lang w:val="en-IL"/>
-              </w:rPr>
+            <w:r>
               <w:t>Expiry year of the card (e.g., 2025).</w:t>
             </w:r>
           </w:p>
@@ -1525,15 +998,7 @@
             <w:tcW w:w="1555" w:type="dxa"/>
           </w:tcPr>
           <w:p>
-            <w:pPr>
-              <w:rPr>
-                <w:lang w:val="en-IL"/>
-              </w:rPr>
-            </w:pPr>
-            <w:r>
-              <w:rPr>
-                <w:lang w:val="en-IL"/>
-              </w:rPr>
+            <w:r>
               <w:t>currency</w:t>
             </w:r>
           </w:p>
@@ -1543,15 +1008,7 @@
             <w:tcW w:w="1417" w:type="dxa"/>
           </w:tcPr>
           <w:p>
-            <w:pPr>
-              <w:rPr>
-                <w:lang w:val="en-IL"/>
-              </w:rPr>
-            </w:pPr>
-            <w:r>
-              <w:rPr>
-                <w:lang w:val="en-IL"/>
-              </w:rPr>
+            <w:r>
               <w:t>string</w:t>
             </w:r>
           </w:p>
@@ -1561,15 +1018,7 @@
             <w:tcW w:w="1134" w:type="dxa"/>
           </w:tcPr>
           <w:p>
-            <w:pPr>
-              <w:rPr>
-                <w:lang w:val="en-IL"/>
-              </w:rPr>
-            </w:pPr>
-            <w:r>
-              <w:rPr>
-                <w:lang w:val="en-IL"/>
-              </w:rPr>
+            <w:r>
               <w:t>Yes</w:t>
             </w:r>
           </w:p>
@@ -1579,15 +1028,7 @@
             <w:tcW w:w="4190" w:type="dxa"/>
           </w:tcPr>
           <w:p>
-            <w:pPr>
-              <w:rPr>
-                <w:lang w:val="en-IL"/>
-              </w:rPr>
-            </w:pPr>
-            <w:r>
-              <w:rPr>
-                <w:lang w:val="en-IL"/>
-              </w:rPr>
+            <w:r>
               <w:t>The currency code (e.g., USD, GBP).</w:t>
             </w:r>
           </w:p>
@@ -1599,15 +1040,7 @@
             <w:tcW w:w="1555" w:type="dxa"/>
           </w:tcPr>
           <w:p>
-            <w:pPr>
-              <w:rPr>
-                <w:lang w:val="en-IL"/>
-              </w:rPr>
-            </w:pPr>
-            <w:r>
-              <w:rPr>
-                <w:lang w:val="en-IL"/>
-              </w:rPr>
+            <w:r>
               <w:t>amount</w:t>
             </w:r>
           </w:p>
@@ -1617,15 +1050,7 @@
             <w:tcW w:w="1417" w:type="dxa"/>
           </w:tcPr>
           <w:p>
-            <w:pPr>
-              <w:rPr>
-                <w:lang w:val="en-IL"/>
-              </w:rPr>
-            </w:pPr>
-            <w:r>
-              <w:rPr>
-                <w:lang w:val="en-IL"/>
-              </w:rPr>
+            <w:r>
               <w:t>Int</w:t>
             </w:r>
           </w:p>
@@ -1635,15 +1060,7 @@
             <w:tcW w:w="1134" w:type="dxa"/>
           </w:tcPr>
           <w:p>
-            <w:pPr>
-              <w:rPr>
-                <w:lang w:val="en-IL"/>
-              </w:rPr>
-            </w:pPr>
-            <w:r>
-              <w:rPr>
-                <w:lang w:val="en-IL"/>
-              </w:rPr>
+            <w:r>
               <w:t>Yes</w:t>
             </w:r>
           </w:p>
@@ -1653,55 +1070,29 @@
             <w:tcW w:w="4190" w:type="dxa"/>
           </w:tcPr>
           <w:p>
-            <w:pPr>
-              <w:rPr>
-                <w:lang w:val="en-IL"/>
-              </w:rPr>
-            </w:pPr>
-            <w:r>
-              <w:rPr>
-                <w:lang w:val="en-IL"/>
-              </w:rPr>
+            <w:r>
               <w:t>The transaction amount (integer</w:t>
             </w:r>
             <w:proofErr w:type="gramStart"/>
             <w:r>
-              <w:rPr>
-                <w:lang w:val="en-IL"/>
-              </w:rPr>
               <w:t>).</w:t>
             </w:r>
             <w:r>
-              <w:rPr>
-                <w:lang w:val="en-IL"/>
-              </w:rPr>
               <w:t>I</w:t>
             </w:r>
             <w:r>
-              <w:rPr>
-                <w:lang w:val="en-IL"/>
-              </w:rPr>
               <w:t>n</w:t>
             </w:r>
             <w:proofErr w:type="gramEnd"/>
             <w:r>
-              <w:rPr>
-                <w:lang w:val="en-IL"/>
-              </w:rPr>
               <w:t xml:space="preserve"> the minor currency unit. For example, if the currency was </w:t>
             </w:r>
             <w:proofErr w:type="gramStart"/>
             <w:r>
-              <w:rPr>
-                <w:lang w:val="en-IL"/>
-              </w:rPr>
               <w:t>USD</w:t>
             </w:r>
             <w:proofErr w:type="gramEnd"/>
             <w:r>
-              <w:rPr>
-                <w:lang w:val="en-IL"/>
-              </w:rPr>
               <w:t xml:space="preserve"> then</w:t>
             </w:r>
           </w:p>
@@ -1711,14 +1102,8 @@
                 <w:ilvl w:val="0"/>
                 <w:numId w:val="19"/>
               </w:numPr>
-              <w:rPr>
-                <w:lang w:val="en-IL"/>
-              </w:rPr>
             </w:pPr>
             <w:r>
-              <w:rPr>
-                <w:lang w:val="en-IL"/>
-              </w:rPr>
               <w:t>$0.01 would be supplied as 1</w:t>
             </w:r>
           </w:p>
@@ -1728,24 +1113,12 @@
                 <w:ilvl w:val="0"/>
                 <w:numId w:val="19"/>
               </w:numPr>
-              <w:rPr>
-                <w:lang w:val="en-IL"/>
-              </w:rPr>
             </w:pPr>
             <w:r>
-              <w:rPr>
-                <w:lang w:val="en-IL"/>
-              </w:rPr>
               <w:t>$10.50 would be supplied as 1050</w:t>
             </w:r>
           </w:p>
-          <w:p>
-            <w:pPr>
-              <w:rPr>
-                <w:lang w:val="en-IL"/>
-              </w:rPr>
-            </w:pPr>
-          </w:p>
+          <w:p/>
         </w:tc>
       </w:tr>
       <w:tr>
@@ -1754,16 +1127,8 @@
             <w:tcW w:w="1555" w:type="dxa"/>
           </w:tcPr>
           <w:p>
-            <w:pPr>
-              <w:rPr>
-                <w:lang w:val="en-IL"/>
-              </w:rPr>
-            </w:pPr>
             <w:proofErr w:type="spellStart"/>
             <w:r>
-              <w:rPr>
-                <w:lang w:val="en-IL"/>
-              </w:rPr>
               <w:t>cvv</w:t>
             </w:r>
             <w:proofErr w:type="spellEnd"/>
@@ -1774,15 +1139,7 @@
             <w:tcW w:w="1417" w:type="dxa"/>
           </w:tcPr>
           <w:p>
-            <w:pPr>
-              <w:rPr>
-                <w:lang w:val="en-IL"/>
-              </w:rPr>
-            </w:pPr>
-            <w:r>
-              <w:rPr>
-                <w:lang w:val="en-IL"/>
-              </w:rPr>
+            <w:r>
               <w:t>string</w:t>
             </w:r>
           </w:p>
@@ -1792,15 +1149,7 @@
             <w:tcW w:w="1134" w:type="dxa"/>
           </w:tcPr>
           <w:p>
-            <w:pPr>
-              <w:rPr>
-                <w:lang w:val="en-IL"/>
-              </w:rPr>
-            </w:pPr>
-            <w:r>
-              <w:rPr>
-                <w:lang w:val="en-IL"/>
-              </w:rPr>
+            <w:r>
               <w:t>Yes</w:t>
             </w:r>
           </w:p>
@@ -1811,28 +1160,14 @@
             <w:vAlign w:val="center"/>
           </w:tcPr>
           <w:p>
-            <w:pPr>
-              <w:rPr>
-                <w:lang w:val="en-IL"/>
-              </w:rPr>
-            </w:pPr>
-            <w:r>
-              <w:rPr>
-                <w:lang w:val="en-IL"/>
-              </w:rPr>
+            <w:r>
               <w:t>The CVV of the card (3-4 numeric characters).</w:t>
             </w:r>
           </w:p>
         </w:tc>
       </w:tr>
     </w:tbl>
-    <w:p>
-      <w:pPr>
-        <w:rPr>
-          <w:lang w:val="en-IL"/>
-        </w:rPr>
-      </w:pPr>
-    </w:p>
+    <w:p/>
     <w:tbl>
       <w:tblPr>
         <w:tblW w:w="0" w:type="auto"/>
@@ -1867,7 +1202,6 @@
               <w:rPr>
                 <w:b/>
                 <w:bCs/>
-                <w:lang w:val="en-IL"/>
               </w:rPr>
             </w:pPr>
           </w:p>
@@ -1883,7 +1217,6 @@
               <w:rPr>
                 <w:b/>
                 <w:bCs/>
-                <w:lang w:val="en-IL"/>
               </w:rPr>
             </w:pPr>
           </w:p>
@@ -1899,7 +1232,6 @@
               <w:rPr>
                 <w:b/>
                 <w:bCs/>
-                <w:lang w:val="en-IL"/>
               </w:rPr>
             </w:pPr>
           </w:p>
@@ -1915,7 +1247,6 @@
               <w:rPr>
                 <w:b/>
                 <w:bCs/>
-                <w:lang w:val="en-IL"/>
               </w:rPr>
             </w:pPr>
           </w:p>
@@ -1923,16 +1254,10 @@
       </w:tr>
     </w:tbl>
     <w:p>
-      <w:pPr>
-        <w:rPr>
-          <w:lang w:val="en-IL"/>
-        </w:rPr>
-      </w:pPr>
-      <w:r>
-        <w:rPr>
-          <w:b/>
-          <w:bCs/>
-          <w:lang w:val="en-IL"/>
+      <w:r>
+        <w:rPr>
+          <w:b/>
+          <w:bCs/>
         </w:rPr>
         <w:t>Responses:</w:t>
       </w:r>
@@ -1955,16 +1280,10 @@
             <w:vAlign w:val="center"/>
           </w:tcPr>
           <w:p>
-            <w:pPr>
-              <w:rPr>
-                <w:lang w:val="en-IL"/>
-              </w:rPr>
-            </w:pPr>
             <w:r>
               <w:rPr>
                 <w:b/>
                 <w:bCs/>
-                <w:lang w:val="en-IL"/>
               </w:rPr>
               <w:t>Status Code</w:t>
             </w:r>
@@ -1976,16 +1295,10 @@
             <w:vAlign w:val="center"/>
           </w:tcPr>
           <w:p>
-            <w:pPr>
-              <w:rPr>
-                <w:lang w:val="en-IL"/>
-              </w:rPr>
-            </w:pPr>
             <w:r>
               <w:rPr>
                 <w:b/>
                 <w:bCs/>
-                <w:lang w:val="en-IL"/>
               </w:rPr>
               <w:t>Description</w:t>
             </w:r>
@@ -1997,16 +1310,10 @@
             <w:vAlign w:val="center"/>
           </w:tcPr>
           <w:p>
-            <w:pPr>
-              <w:rPr>
-                <w:lang w:val="en-IL"/>
-              </w:rPr>
-            </w:pPr>
             <w:r>
               <w:rPr>
                 <w:b/>
                 <w:bCs/>
-                <w:lang w:val="en-IL"/>
               </w:rPr>
               <w:t>Response Body</w:t>
             </w:r>
@@ -2020,15 +1327,7 @@
             <w:vAlign w:val="center"/>
           </w:tcPr>
           <w:p>
-            <w:pPr>
-              <w:rPr>
-                <w:lang w:val="en-IL"/>
-              </w:rPr>
-            </w:pPr>
-            <w:r>
-              <w:rPr>
-                <w:lang w:val="en-IL"/>
-              </w:rPr>
+            <w:r>
               <w:t>200</w:t>
             </w:r>
           </w:p>
@@ -2039,15 +1338,7 @@
             <w:vAlign w:val="center"/>
           </w:tcPr>
           <w:p>
-            <w:pPr>
-              <w:rPr>
-                <w:lang w:val="en-IL"/>
-              </w:rPr>
-            </w:pPr>
-            <w:r>
-              <w:rPr>
-                <w:lang w:val="en-IL"/>
-              </w:rPr>
+            <w:r>
               <w:t>Payment request created successfully</w:t>
             </w:r>
           </w:p>
@@ -2058,23 +1349,12 @@
             <w:vAlign w:val="center"/>
           </w:tcPr>
           <w:p>
-            <w:pPr>
-              <w:rPr>
-                <w:lang w:val="en-IL"/>
-              </w:rPr>
-            </w:pPr>
             <w:proofErr w:type="spellStart"/>
             <w:r>
-              <w:rPr>
-                <w:lang w:val="en-IL"/>
-              </w:rPr>
               <w:t>PostPaymentResponse</w:t>
             </w:r>
             <w:proofErr w:type="spellEnd"/>
             <w:r>
-              <w:rPr>
-                <w:lang w:val="en-IL"/>
-              </w:rPr>
               <w:t xml:space="preserve"> JSON object</w:t>
             </w:r>
           </w:p>
@@ -2087,15 +1367,7 @@
             <w:vAlign w:val="center"/>
           </w:tcPr>
           <w:p>
-            <w:pPr>
-              <w:rPr>
-                <w:lang w:val="en-IL"/>
-              </w:rPr>
-            </w:pPr>
-            <w:r>
-              <w:rPr>
-                <w:lang w:val="en-IL"/>
-              </w:rPr>
+            <w:r>
               <w:t>404</w:t>
             </w:r>
           </w:p>
@@ -2106,15 +1378,7 @@
             <w:vAlign w:val="center"/>
           </w:tcPr>
           <w:p>
-            <w:pPr>
-              <w:rPr>
-                <w:lang w:val="en-IL"/>
-              </w:rPr>
-            </w:pPr>
-            <w:r>
-              <w:rPr>
-                <w:lang w:val="en-IL"/>
-              </w:rPr>
+            <w:r>
               <w:t>Failed to create a payment</w:t>
             </w:r>
           </w:p>
@@ -2125,15 +1389,7 @@
             <w:vAlign w:val="center"/>
           </w:tcPr>
           <w:p>
-            <w:pPr>
-              <w:rPr>
-                <w:lang w:val="en-IL"/>
-              </w:rPr>
-            </w:pPr>
-            <w:r>
-              <w:rPr>
-                <w:lang w:val="en-IL"/>
-              </w:rPr>
+            <w:r>
               <w:t>Error message</w:t>
             </w:r>
           </w:p>
@@ -2146,15 +1402,7 @@
             <w:vAlign w:val="center"/>
           </w:tcPr>
           <w:p>
-            <w:pPr>
-              <w:rPr>
-                <w:lang w:val="en-IL"/>
-              </w:rPr>
-            </w:pPr>
-            <w:r>
-              <w:rPr>
-                <w:lang w:val="en-IL"/>
-              </w:rPr>
+            <w:r>
               <w:t>400</w:t>
             </w:r>
           </w:p>
@@ -2165,15 +1413,7 @@
             <w:vAlign w:val="center"/>
           </w:tcPr>
           <w:p>
-            <w:pPr>
-              <w:rPr>
-                <w:lang w:val="en-IL"/>
-              </w:rPr>
-            </w:pPr>
-            <w:r>
-              <w:rPr>
-                <w:lang w:val="en-IL"/>
-              </w:rPr>
+            <w:r>
               <w:t>Bad Request</w:t>
             </w:r>
           </w:p>
@@ -2184,482 +1424,221 @@
             <w:vAlign w:val="center"/>
           </w:tcPr>
           <w:p>
-            <w:pPr>
-              <w:rPr>
-                <w:lang w:val="en-IL"/>
-              </w:rPr>
-            </w:pPr>
             <w:proofErr w:type="spellStart"/>
             <w:r>
-              <w:rPr>
-                <w:lang w:val="en-IL"/>
-              </w:rPr>
               <w:t>ProblemDetailsResponse</w:t>
             </w:r>
             <w:proofErr w:type="spellEnd"/>
             <w:r>
-              <w:rPr>
-                <w:lang w:val="en-IL"/>
-              </w:rPr>
               <w:t xml:space="preserve"> JSON object</w:t>
             </w:r>
           </w:p>
         </w:tc>
       </w:tr>
     </w:tbl>
-    <w:p>
-      <w:pPr>
-        <w:rPr>
-          <w:lang w:val="en-IL"/>
-        </w:rPr>
-      </w:pPr>
-    </w:p>
-    <w:p>
-      <w:pPr>
-        <w:rPr>
-          <w:lang w:val="en-IL"/>
-        </w:rPr>
-      </w:pPr>
-      <w:r>
-        <w:rPr>
-          <w:b/>
-          <w:bCs/>
-          <w:lang w:val="en-IL"/>
+    <w:p/>
+    <w:p>
+      <w:r>
+        <w:rPr>
+          <w:b/>
+          <w:bCs/>
         </w:rPr>
         <w:t>Request Example:</w:t>
       </w:r>
     </w:p>
     <w:p>
-      <w:pPr>
-        <w:rPr>
-          <w:lang w:val="en-IL"/>
-        </w:rPr>
-      </w:pPr>
-      <w:r>
-        <w:rPr>
-          <w:lang w:val="en-IL"/>
-        </w:rPr>
-        <w:t>POST /a</w:t>
+      <w:r>
+        <w:t>POST /</w:t>
       </w:r>
       <w:proofErr w:type="spellStart"/>
       <w:r>
-        <w:rPr>
-          <w:lang w:val="en-IL"/>
-        </w:rPr>
-        <w:t>pi</w:t>
+        <w:t>api</w:t>
       </w:r>
       <w:proofErr w:type="spellEnd"/>
       <w:r>
-        <w:rPr>
-          <w:lang w:val="en-IL"/>
-        </w:rPr>
         <w:t xml:space="preserve">/Payments </w:t>
       </w:r>
     </w:p>
     <w:p>
-      <w:pPr>
-        <w:rPr>
-          <w:lang w:val="en-IL"/>
-        </w:rPr>
-      </w:pPr>
-      <w:r>
-        <w:rPr>
-          <w:lang w:val="en-IL"/>
-        </w:rPr>
+      <w:r>
         <w:t>Content-Type: application/</w:t>
       </w:r>
       <w:proofErr w:type="spellStart"/>
       <w:r>
-        <w:rPr>
-          <w:lang w:val="en-IL"/>
-        </w:rPr>
         <w:t>json</w:t>
       </w:r>
       <w:proofErr w:type="spellEnd"/>
     </w:p>
-    <w:p>
-      <w:pPr>
-        <w:rPr>
-          <w:lang w:val="en-IL"/>
-        </w:rPr>
-      </w:pPr>
-    </w:p>
-    <w:p>
-      <w:pPr>
-        <w:rPr>
-          <w:lang w:val="en-IL"/>
-        </w:rPr>
-      </w:pPr>
-      <w:r>
-        <w:rPr>
-          <w:lang w:val="en-IL"/>
-        </w:rPr>
+    <w:p/>
+    <w:p>
+      <w:r>
         <w:t>{</w:t>
       </w:r>
     </w:p>
     <w:p>
-      <w:pPr>
-        <w:rPr>
-          <w:lang w:val="en-IL"/>
-        </w:rPr>
-      </w:pPr>
-      <w:r>
-        <w:rPr>
-          <w:lang w:val="en-IL"/>
-        </w:rPr>
+      <w:r>
         <w:t xml:space="preserve">  "</w:t>
       </w:r>
       <w:proofErr w:type="spellStart"/>
       <w:r>
-        <w:rPr>
-          <w:lang w:val="en-IL"/>
-        </w:rPr>
         <w:t>cardNumber</w:t>
       </w:r>
       <w:proofErr w:type="spellEnd"/>
       <w:r>
-        <w:rPr>
-          <w:lang w:val="en-IL"/>
-        </w:rPr>
         <w:t>": "1234567812345678",</w:t>
       </w:r>
     </w:p>
     <w:p>
-      <w:pPr>
-        <w:rPr>
-          <w:lang w:val="en-IL"/>
-        </w:rPr>
-      </w:pPr>
-      <w:r>
-        <w:rPr>
-          <w:lang w:val="en-IL"/>
-        </w:rPr>
+      <w:r>
         <w:t xml:space="preserve">  "</w:t>
       </w:r>
       <w:proofErr w:type="spellStart"/>
       <w:r>
-        <w:rPr>
-          <w:lang w:val="en-IL"/>
-        </w:rPr>
         <w:t>expiryMonth</w:t>
       </w:r>
       <w:proofErr w:type="spellEnd"/>
       <w:r>
-        <w:rPr>
-          <w:lang w:val="en-IL"/>
-        </w:rPr>
         <w:t>": 12,</w:t>
       </w:r>
     </w:p>
     <w:p>
-      <w:pPr>
-        <w:rPr>
-          <w:lang w:val="en-IL"/>
-        </w:rPr>
-      </w:pPr>
-      <w:r>
-        <w:rPr>
-          <w:lang w:val="en-IL"/>
-        </w:rPr>
+      <w:r>
         <w:t xml:space="preserve">  "</w:t>
       </w:r>
       <w:proofErr w:type="spellStart"/>
       <w:r>
-        <w:rPr>
-          <w:lang w:val="en-IL"/>
-        </w:rPr>
         <w:t>expiryYear</w:t>
       </w:r>
       <w:proofErr w:type="spellEnd"/>
       <w:r>
-        <w:rPr>
-          <w:lang w:val="en-IL"/>
-        </w:rPr>
         <w:t>": 2025,</w:t>
       </w:r>
     </w:p>
     <w:p>
-      <w:pPr>
-        <w:rPr>
-          <w:lang w:val="en-IL"/>
-        </w:rPr>
-      </w:pPr>
-      <w:r>
-        <w:rPr>
-          <w:lang w:val="en-IL"/>
-        </w:rPr>
+      <w:r>
+        <w:lastRenderedPageBreak/>
         <w:t xml:space="preserve">  "currency": "USD",</w:t>
       </w:r>
     </w:p>
     <w:p>
-      <w:pPr>
-        <w:rPr>
-          <w:lang w:val="en-IL"/>
-        </w:rPr>
-      </w:pPr>
-      <w:r>
-        <w:rPr>
-          <w:lang w:val="en-IL"/>
-        </w:rPr>
+      <w:r>
         <w:t xml:space="preserve">  "amount": 100,</w:t>
       </w:r>
     </w:p>
     <w:p>
-      <w:pPr>
-        <w:rPr>
-          <w:lang w:val="en-IL"/>
-        </w:rPr>
-      </w:pPr>
-      <w:r>
-        <w:rPr>
-          <w:lang w:val="en-IL"/>
-        </w:rPr>
+      <w:r>
         <w:t xml:space="preserve">  "</w:t>
       </w:r>
       <w:proofErr w:type="spellStart"/>
       <w:r>
-        <w:rPr>
-          <w:lang w:val="en-IL"/>
-        </w:rPr>
         <w:t>cvv</w:t>
       </w:r>
       <w:proofErr w:type="spellEnd"/>
       <w:r>
-        <w:rPr>
-          <w:lang w:val="en-IL"/>
-        </w:rPr>
         <w:t>": "123"</w:t>
       </w:r>
     </w:p>
     <w:p>
-      <w:pPr>
-        <w:rPr>
-          <w:lang w:val="en-IL"/>
-        </w:rPr>
-      </w:pPr>
-      <w:r>
-        <w:rPr>
-          <w:lang w:val="en-IL"/>
-        </w:rPr>
+      <w:r>
         <w:t>}</w:t>
       </w:r>
     </w:p>
     <w:p>
-      <w:pPr>
-        <w:rPr>
-          <w:lang w:val="en-IL"/>
-        </w:rPr>
-      </w:pPr>
-      <w:r>
-        <w:rPr>
-          <w:b/>
-          <w:bCs/>
-          <w:lang w:val="en-IL"/>
+      <w:r>
+        <w:rPr>
+          <w:b/>
+          <w:bCs/>
         </w:rPr>
         <w:t>Response Example (Success):</w:t>
       </w:r>
     </w:p>
     <w:p>
-      <w:pPr>
-        <w:rPr>
-          <w:lang w:val="en-IL"/>
-        </w:rPr>
-      </w:pPr>
       <w:proofErr w:type="spellStart"/>
       <w:r>
-        <w:rPr>
-          <w:lang w:val="en-IL"/>
-        </w:rPr>
         <w:t>json</w:t>
       </w:r>
       <w:proofErr w:type="spellEnd"/>
     </w:p>
     <w:p>
-      <w:pPr>
-        <w:rPr>
-          <w:lang w:val="en-IL"/>
-        </w:rPr>
-      </w:pPr>
       <w:proofErr w:type="spellStart"/>
       <w:r>
-        <w:rPr>
-          <w:lang w:val="en-IL"/>
-        </w:rPr>
         <w:t>CopyEdit</w:t>
       </w:r>
       <w:proofErr w:type="spellEnd"/>
     </w:p>
     <w:p>
-      <w:pPr>
-        <w:rPr>
-          <w:lang w:val="en-IL"/>
-        </w:rPr>
-      </w:pPr>
-      <w:r>
-        <w:rPr>
-          <w:lang w:val="en-IL"/>
-        </w:rPr>
+      <w:r>
         <w:t>{</w:t>
       </w:r>
     </w:p>
     <w:p>
-      <w:pPr>
-        <w:rPr>
-          <w:lang w:val="en-IL"/>
-        </w:rPr>
-      </w:pPr>
-      <w:r>
-        <w:rPr>
-          <w:lang w:val="en-IL"/>
-        </w:rPr>
+      <w:r>
         <w:t xml:space="preserve">  "id": "a3f5b231-9c8d-4bdf-b9a2-7c57837c2c6e",</w:t>
       </w:r>
     </w:p>
     <w:p>
-      <w:pPr>
-        <w:rPr>
-          <w:lang w:val="en-IL"/>
-        </w:rPr>
-      </w:pPr>
-      <w:r>
-        <w:rPr>
-          <w:lang w:val="en-IL"/>
-        </w:rPr>
+      <w:r>
         <w:t xml:space="preserve">  "status": "Authorized",</w:t>
       </w:r>
     </w:p>
     <w:p>
-      <w:pPr>
-        <w:rPr>
-          <w:lang w:val="en-IL"/>
-        </w:rPr>
-      </w:pPr>
-      <w:r>
-        <w:rPr>
-          <w:lang w:val="en-IL"/>
-        </w:rPr>
+      <w:r>
         <w:t xml:space="preserve">  "</w:t>
       </w:r>
       <w:proofErr w:type="spellStart"/>
       <w:r>
-        <w:rPr>
-          <w:lang w:val="en-IL"/>
-        </w:rPr>
         <w:t>cardNumberLastFour</w:t>
       </w:r>
       <w:proofErr w:type="spellEnd"/>
       <w:r>
-        <w:rPr>
-          <w:lang w:val="en-IL"/>
-        </w:rPr>
         <w:t>": "5678",</w:t>
       </w:r>
     </w:p>
     <w:p>
-      <w:pPr>
-        <w:rPr>
-          <w:lang w:val="en-IL"/>
-        </w:rPr>
-      </w:pPr>
-      <w:r>
-        <w:rPr>
-          <w:lang w:val="en-IL"/>
-        </w:rPr>
+      <w:r>
         <w:t xml:space="preserve">  "</w:t>
       </w:r>
       <w:proofErr w:type="spellStart"/>
       <w:r>
-        <w:rPr>
-          <w:lang w:val="en-IL"/>
-        </w:rPr>
         <w:t>expiryMonth</w:t>
       </w:r>
       <w:proofErr w:type="spellEnd"/>
       <w:r>
-        <w:rPr>
-          <w:lang w:val="en-IL"/>
-        </w:rPr>
         <w:t>": 12,</w:t>
       </w:r>
     </w:p>
     <w:p>
-      <w:pPr>
-        <w:rPr>
-          <w:lang w:val="en-IL"/>
-        </w:rPr>
-      </w:pPr>
-      <w:r>
-        <w:rPr>
-          <w:lang w:val="en-IL"/>
-        </w:rPr>
+      <w:r>
         <w:t xml:space="preserve">  "</w:t>
       </w:r>
       <w:proofErr w:type="spellStart"/>
       <w:r>
-        <w:rPr>
-          <w:lang w:val="en-IL"/>
-        </w:rPr>
         <w:t>expiryYear</w:t>
       </w:r>
       <w:proofErr w:type="spellEnd"/>
       <w:r>
-        <w:rPr>
-          <w:lang w:val="en-IL"/>
-        </w:rPr>
         <w:t>": 2025,</w:t>
       </w:r>
     </w:p>
     <w:p>
-      <w:pPr>
-        <w:rPr>
-          <w:lang w:val="en-IL"/>
-        </w:rPr>
-      </w:pPr>
-      <w:r>
-        <w:rPr>
-          <w:lang w:val="en-IL"/>
-        </w:rPr>
+      <w:r>
         <w:t xml:space="preserve">  "currency": "USD",</w:t>
       </w:r>
     </w:p>
     <w:p>
-      <w:pPr>
-        <w:rPr>
-          <w:lang w:val="en-IL"/>
-        </w:rPr>
-      </w:pPr>
-      <w:r>
-        <w:rPr>
-          <w:lang w:val="en-IL"/>
-        </w:rPr>
+      <w:r>
         <w:t xml:space="preserve">  "amount": 100</w:t>
       </w:r>
     </w:p>
     <w:p>
-      <w:pPr>
-        <w:rPr>
-          <w:lang w:val="en-IL"/>
-        </w:rPr>
-      </w:pPr>
-      <w:r>
-        <w:rPr>
-          <w:lang w:val="en-IL"/>
-        </w:rPr>
+      <w:r>
         <w:t>}</w:t>
       </w:r>
     </w:p>
     <w:p>
-      <w:pPr>
-        <w:rPr>
-          <w:lang w:val="en-IL"/>
-        </w:rPr>
-      </w:pPr>
-      <w:r>
-        <w:rPr>
-          <w:lang w:val="en-IL"/>
-        </w:rPr>
+      <w:r>
         <w:pict w14:anchorId="2FAC659A">
-          <v:rect id="_x0000_i1064" style="width:0;height:1.5pt" o:hralign="center" o:hrstd="t" o:hr="t" fillcolor="#a0a0a0" stroked="f"/>
+          <v:rect id="_x0000_i1029" style="width:0;height:1.5pt" o:hralign="center" o:hrstd="t" o:hr="t" fillcolor="#a0a0a0" stroked="f"/>
         </w:pict>
       </w:r>
     </w:p>
@@ -2674,35 +1653,18 @@
     <w:p>
       <w:pPr>
         <w:pStyle w:val="Heading3"/>
-        <w:rPr>
-          <w:lang w:val="en-IL"/>
-        </w:rPr>
-      </w:pPr>
-      <w:r>
-        <w:rPr>
-          <w:lang w:val="en-IL"/>
-        </w:rPr>
+      </w:pPr>
+      <w:r>
         <w:t xml:space="preserve">1. </w:t>
       </w:r>
       <w:proofErr w:type="spellStart"/>
       <w:r>
-        <w:rPr>
-          <w:lang w:val="en-IL"/>
-        </w:rPr>
         <w:t>PostPaymentRequest</w:t>
       </w:r>
       <w:proofErr w:type="spellEnd"/>
     </w:p>
     <w:p>
-      <w:pPr>
-        <w:rPr>
-          <w:lang w:val="en-IL"/>
-        </w:rPr>
-      </w:pPr>
-      <w:r>
-        <w:rPr>
-          <w:lang w:val="en-IL"/>
-        </w:rPr>
+      <w:r>
         <w:t>Request model for creating a payment.</w:t>
       </w:r>
     </w:p>
@@ -2747,14 +1709,12 @@
               <w:rPr>
                 <w:b/>
                 <w:bCs/>
-                <w:lang w:val="en-IL"/>
               </w:rPr>
             </w:pPr>
             <w:r>
               <w:rPr>
                 <w:b/>
                 <w:bCs/>
-                <w:lang w:val="en-IL"/>
               </w:rPr>
               <w:t>Field</w:t>
             </w:r>
@@ -2771,14 +1731,12 @@
               <w:rPr>
                 <w:b/>
                 <w:bCs/>
-                <w:lang w:val="en-IL"/>
               </w:rPr>
             </w:pPr>
             <w:r>
               <w:rPr>
                 <w:b/>
                 <w:bCs/>
-                <w:lang w:val="en-IL"/>
               </w:rPr>
               <w:t>Type</w:t>
             </w:r>
@@ -2795,14 +1753,12 @@
               <w:rPr>
                 <w:b/>
                 <w:bCs/>
-                <w:lang w:val="en-IL"/>
               </w:rPr>
             </w:pPr>
             <w:r>
               <w:rPr>
                 <w:b/>
                 <w:bCs/>
-                <w:lang w:val="en-IL"/>
               </w:rPr>
               <w:t>Description</w:t>
             </w:r>
@@ -2820,16 +1776,8 @@
             <w:hideMark/>
           </w:tcPr>
           <w:p>
-            <w:pPr>
-              <w:rPr>
-                <w:lang w:val="en-IL"/>
-              </w:rPr>
-            </w:pPr>
             <w:proofErr w:type="spellStart"/>
             <w:r>
-              <w:rPr>
-                <w:lang w:val="en-IL"/>
-              </w:rPr>
               <w:t>cardNumber</w:t>
             </w:r>
             <w:proofErr w:type="spellEnd"/>
@@ -2842,15 +1790,7 @@
             <w:hideMark/>
           </w:tcPr>
           <w:p>
-            <w:pPr>
-              <w:rPr>
-                <w:lang w:val="en-IL"/>
-              </w:rPr>
-            </w:pPr>
-            <w:r>
-              <w:rPr>
-                <w:lang w:val="en-IL"/>
-              </w:rPr>
+            <w:r>
               <w:t>string</w:t>
             </w:r>
           </w:p>
@@ -2862,15 +1802,7 @@
             <w:hideMark/>
           </w:tcPr>
           <w:p>
-            <w:pPr>
-              <w:rPr>
-                <w:lang w:val="en-IL"/>
-              </w:rPr>
-            </w:pPr>
-            <w:r>
-              <w:rPr>
-                <w:lang w:val="en-IL"/>
-              </w:rPr>
+            <w:r>
               <w:t>Card number (14-19 numeric characters).</w:t>
             </w:r>
           </w:p>
@@ -2887,16 +1819,8 @@
             <w:hideMark/>
           </w:tcPr>
           <w:p>
-            <w:pPr>
-              <w:rPr>
-                <w:lang w:val="en-IL"/>
-              </w:rPr>
-            </w:pPr>
             <w:proofErr w:type="spellStart"/>
             <w:r>
-              <w:rPr>
-                <w:lang w:val="en-IL"/>
-              </w:rPr>
               <w:t>expiryMonth</w:t>
             </w:r>
             <w:proofErr w:type="spellEnd"/>
@@ -2909,15 +1833,7 @@
             <w:hideMark/>
           </w:tcPr>
           <w:p>
-            <w:pPr>
-              <w:rPr>
-                <w:lang w:val="en-IL"/>
-              </w:rPr>
-            </w:pPr>
-            <w:r>
-              <w:rPr>
-                <w:lang w:val="en-IL"/>
-              </w:rPr>
+            <w:r>
               <w:t>int</w:t>
             </w:r>
           </w:p>
@@ -2929,15 +1845,7 @@
             <w:hideMark/>
           </w:tcPr>
           <w:p>
-            <w:pPr>
-              <w:rPr>
-                <w:lang w:val="en-IL"/>
-              </w:rPr>
-            </w:pPr>
-            <w:r>
-              <w:rPr>
-                <w:lang w:val="en-IL"/>
-              </w:rPr>
+            <w:r>
               <w:t>Expiry month of the card (1-12).</w:t>
             </w:r>
           </w:p>
@@ -2954,16 +1862,8 @@
             <w:hideMark/>
           </w:tcPr>
           <w:p>
-            <w:pPr>
-              <w:rPr>
-                <w:lang w:val="en-IL"/>
-              </w:rPr>
-            </w:pPr>
             <w:proofErr w:type="spellStart"/>
             <w:r>
-              <w:rPr>
-                <w:lang w:val="en-IL"/>
-              </w:rPr>
               <w:t>expiryYear</w:t>
             </w:r>
             <w:proofErr w:type="spellEnd"/>
@@ -2976,15 +1876,7 @@
             <w:hideMark/>
           </w:tcPr>
           <w:p>
-            <w:pPr>
-              <w:rPr>
-                <w:lang w:val="en-IL"/>
-              </w:rPr>
-            </w:pPr>
-            <w:r>
-              <w:rPr>
-                <w:lang w:val="en-IL"/>
-              </w:rPr>
+            <w:r>
               <w:t>int</w:t>
             </w:r>
           </w:p>
@@ -2996,15 +1888,7 @@
             <w:hideMark/>
           </w:tcPr>
           <w:p>
-            <w:pPr>
-              <w:rPr>
-                <w:lang w:val="en-IL"/>
-              </w:rPr>
-            </w:pPr>
-            <w:r>
-              <w:rPr>
-                <w:lang w:val="en-IL"/>
-              </w:rPr>
+            <w:r>
               <w:t>Expiry year of the card (e.g., 2025).</w:t>
             </w:r>
           </w:p>
@@ -3021,21 +1905,10 @@
             <w:hideMark/>
           </w:tcPr>
           <w:p>
-            <w:pPr>
-              <w:rPr>
-                <w:lang w:val="en-IL"/>
-              </w:rPr>
-            </w:pPr>
-            <w:r>
-              <w:rPr>
-                <w:lang w:val="en-IL"/>
-              </w:rPr>
+            <w:r>
               <w:t>C</w:t>
             </w:r>
             <w:r>
-              <w:rPr>
-                <w:lang w:val="en-IL"/>
-              </w:rPr>
               <w:t>urrency</w:t>
             </w:r>
           </w:p>
@@ -3047,15 +1920,7 @@
             <w:hideMark/>
           </w:tcPr>
           <w:p>
-            <w:pPr>
-              <w:rPr>
-                <w:lang w:val="en-IL"/>
-              </w:rPr>
-            </w:pPr>
-            <w:r>
-              <w:rPr>
-                <w:lang w:val="en-IL"/>
-              </w:rPr>
+            <w:r>
               <w:t>string</w:t>
             </w:r>
           </w:p>
@@ -3067,15 +1932,7 @@
             <w:hideMark/>
           </w:tcPr>
           <w:p>
-            <w:pPr>
-              <w:rPr>
-                <w:lang w:val="en-IL"/>
-              </w:rPr>
-            </w:pPr>
-            <w:r>
-              <w:rPr>
-                <w:lang w:val="en-IL"/>
-              </w:rPr>
+            <w:r>
               <w:t>The currency code (e.g., USD, GBP).</w:t>
             </w:r>
           </w:p>
@@ -3092,15 +1949,7 @@
             <w:hideMark/>
           </w:tcPr>
           <w:p>
-            <w:pPr>
-              <w:rPr>
-                <w:lang w:val="en-IL"/>
-              </w:rPr>
-            </w:pPr>
-            <w:r>
-              <w:rPr>
-                <w:lang w:val="en-IL"/>
-              </w:rPr>
+            <w:r>
               <w:t>amount</w:t>
             </w:r>
           </w:p>
@@ -3112,15 +1961,7 @@
             <w:hideMark/>
           </w:tcPr>
           <w:p>
-            <w:pPr>
-              <w:rPr>
-                <w:lang w:val="en-IL"/>
-              </w:rPr>
-            </w:pPr>
-            <w:r>
-              <w:rPr>
-                <w:lang w:val="en-IL"/>
-              </w:rPr>
+            <w:r>
               <w:t>int</w:t>
             </w:r>
           </w:p>
@@ -3132,15 +1973,7 @@
             <w:hideMark/>
           </w:tcPr>
           <w:p>
-            <w:pPr>
-              <w:rPr>
-                <w:lang w:val="en-IL"/>
-              </w:rPr>
-            </w:pPr>
-            <w:r>
-              <w:rPr>
-                <w:lang w:val="en-IL"/>
-              </w:rPr>
+            <w:r>
               <w:t>The transaction amount (integer).</w:t>
             </w:r>
           </w:p>
@@ -3157,16 +1990,8 @@
             <w:hideMark/>
           </w:tcPr>
           <w:p>
-            <w:pPr>
-              <w:rPr>
-                <w:lang w:val="en-IL"/>
-              </w:rPr>
-            </w:pPr>
             <w:proofErr w:type="spellStart"/>
             <w:r>
-              <w:rPr>
-                <w:lang w:val="en-IL"/>
-              </w:rPr>
               <w:t>cvv</w:t>
             </w:r>
             <w:proofErr w:type="spellEnd"/>
@@ -3179,15 +2004,7 @@
             <w:hideMark/>
           </w:tcPr>
           <w:p>
-            <w:pPr>
-              <w:rPr>
-                <w:lang w:val="en-IL"/>
-              </w:rPr>
-            </w:pPr>
-            <w:r>
-              <w:rPr>
-                <w:lang w:val="en-IL"/>
-              </w:rPr>
+            <w:r>
               <w:t>string</w:t>
             </w:r>
           </w:p>
@@ -3199,15 +2016,7 @@
             <w:hideMark/>
           </w:tcPr>
           <w:p>
-            <w:pPr>
-              <w:rPr>
-                <w:lang w:val="en-IL"/>
-              </w:rPr>
-            </w:pPr>
-            <w:r>
-              <w:rPr>
-                <w:lang w:val="en-IL"/>
-              </w:rPr>
+            <w:r>
               <w:t>CVV of the card (3-4 numeric characters).</w:t>
             </w:r>
           </w:p>
@@ -3215,52 +2024,28 @@
       </w:tr>
     </w:tbl>
     <w:p>
-      <w:pPr>
-        <w:rPr>
-          <w:lang w:val="en-IL"/>
-        </w:rPr>
-      </w:pPr>
-      <w:r>
-        <w:rPr>
-          <w:lang w:val="en-IL"/>
-        </w:rPr>
+      <w:r>
         <w:pict w14:anchorId="03C291D3">
-          <v:rect id="_x0000_i1065" style="width:0;height:1.5pt" o:hralign="center" o:hrstd="t" o:hr="t" fillcolor="#a0a0a0" stroked="f"/>
+          <v:rect id="_x0000_i1030" style="width:0;height:1.5pt" o:hralign="center" o:hrstd="t" o:hr="t" fillcolor="#a0a0a0" stroked="f"/>
         </w:pict>
       </w:r>
     </w:p>
     <w:p>
       <w:pPr>
         <w:pStyle w:val="Heading3"/>
-        <w:rPr>
-          <w:lang w:val="en-IL"/>
-        </w:rPr>
-      </w:pPr>
-      <w:r>
-        <w:rPr>
-          <w:lang w:val="en-IL"/>
-        </w:rPr>
+      </w:pPr>
+      <w:r>
+        <w:lastRenderedPageBreak/>
         <w:t xml:space="preserve">2. </w:t>
       </w:r>
       <w:proofErr w:type="spellStart"/>
       <w:r>
-        <w:rPr>
-          <w:lang w:val="en-IL"/>
-        </w:rPr>
         <w:t>PostPaymentResponse</w:t>
       </w:r>
       <w:proofErr w:type="spellEnd"/>
     </w:p>
     <w:p>
-      <w:pPr>
-        <w:rPr>
-          <w:lang w:val="en-IL"/>
-        </w:rPr>
-      </w:pPr>
-      <w:r>
-        <w:rPr>
-          <w:lang w:val="en-IL"/>
-        </w:rPr>
+      <w:r>
         <w:t>Response model for payment creation and retrieval.</w:t>
       </w:r>
     </w:p>
@@ -3305,14 +2090,12 @@
               <w:rPr>
                 <w:b/>
                 <w:bCs/>
-                <w:lang w:val="en-IL"/>
               </w:rPr>
             </w:pPr>
             <w:r>
               <w:rPr>
                 <w:b/>
                 <w:bCs/>
-                <w:lang w:val="en-IL"/>
               </w:rPr>
               <w:t>Field</w:t>
             </w:r>
@@ -3329,14 +2112,12 @@
               <w:rPr>
                 <w:b/>
                 <w:bCs/>
-                <w:lang w:val="en-IL"/>
               </w:rPr>
             </w:pPr>
             <w:r>
               <w:rPr>
                 <w:b/>
                 <w:bCs/>
-                <w:lang w:val="en-IL"/>
               </w:rPr>
               <w:t>Type</w:t>
             </w:r>
@@ -3353,14 +2134,12 @@
               <w:rPr>
                 <w:b/>
                 <w:bCs/>
-                <w:lang w:val="en-IL"/>
               </w:rPr>
             </w:pPr>
             <w:r>
               <w:rPr>
                 <w:b/>
                 <w:bCs/>
-                <w:lang w:val="en-IL"/>
               </w:rPr>
               <w:t>Description</w:t>
             </w:r>
@@ -3378,21 +2157,10 @@
             <w:hideMark/>
           </w:tcPr>
           <w:p>
-            <w:pPr>
-              <w:rPr>
-                <w:lang w:val="en-IL"/>
-              </w:rPr>
-            </w:pPr>
-            <w:r>
-              <w:rPr>
-                <w:lang w:val="en-IL"/>
-              </w:rPr>
+            <w:r>
               <w:t>I</w:t>
             </w:r>
             <w:r>
-              <w:rPr>
-                <w:lang w:val="en-IL"/>
-              </w:rPr>
               <w:t>d</w:t>
             </w:r>
           </w:p>
@@ -3404,16 +2172,8 @@
             <w:hideMark/>
           </w:tcPr>
           <w:p>
-            <w:pPr>
-              <w:rPr>
-                <w:lang w:val="en-IL"/>
-              </w:rPr>
-            </w:pPr>
             <w:proofErr w:type="spellStart"/>
             <w:r>
-              <w:rPr>
-                <w:lang w:val="en-IL"/>
-              </w:rPr>
               <w:t>Guid</w:t>
             </w:r>
             <w:proofErr w:type="spellEnd"/>
@@ -3426,15 +2186,7 @@
             <w:hideMark/>
           </w:tcPr>
           <w:p>
-            <w:pPr>
-              <w:rPr>
-                <w:lang w:val="en-IL"/>
-              </w:rPr>
-            </w:pPr>
-            <w:r>
-              <w:rPr>
-                <w:lang w:val="en-IL"/>
-              </w:rPr>
+            <w:r>
               <w:t>Unique identifier of the payment.</w:t>
             </w:r>
           </w:p>
@@ -3451,15 +2203,7 @@
             <w:hideMark/>
           </w:tcPr>
           <w:p>
-            <w:pPr>
-              <w:rPr>
-                <w:lang w:val="en-IL"/>
-              </w:rPr>
-            </w:pPr>
-            <w:r>
-              <w:rPr>
-                <w:lang w:val="en-IL"/>
-              </w:rPr>
+            <w:r>
               <w:t>status</w:t>
             </w:r>
           </w:p>
@@ -3471,15 +2215,7 @@
             <w:hideMark/>
           </w:tcPr>
           <w:p>
-            <w:pPr>
-              <w:rPr>
-                <w:lang w:val="en-IL"/>
-              </w:rPr>
-            </w:pPr>
-            <w:r>
-              <w:rPr>
-                <w:lang w:val="en-IL"/>
-              </w:rPr>
+            <w:r>
               <w:t>string</w:t>
             </w:r>
           </w:p>
@@ -3491,15 +2227,7 @@
             <w:hideMark/>
           </w:tcPr>
           <w:p>
-            <w:pPr>
-              <w:rPr>
-                <w:lang w:val="en-IL"/>
-              </w:rPr>
-            </w:pPr>
-            <w:r>
-              <w:rPr>
-                <w:lang w:val="en-IL"/>
-              </w:rPr>
+            <w:r>
               <w:t>Status of the payment (e.g., Authorized, Declined).</w:t>
             </w:r>
           </w:p>
@@ -3516,16 +2244,8 @@
             <w:hideMark/>
           </w:tcPr>
           <w:p>
-            <w:pPr>
-              <w:rPr>
-                <w:lang w:val="en-IL"/>
-              </w:rPr>
-            </w:pPr>
             <w:proofErr w:type="spellStart"/>
             <w:r>
-              <w:rPr>
-                <w:lang w:val="en-IL"/>
-              </w:rPr>
               <w:t>cardNumberLastFour</w:t>
             </w:r>
             <w:proofErr w:type="spellEnd"/>
@@ -3538,15 +2258,7 @@
             <w:hideMark/>
           </w:tcPr>
           <w:p>
-            <w:pPr>
-              <w:rPr>
-                <w:lang w:val="en-IL"/>
-              </w:rPr>
-            </w:pPr>
-            <w:r>
-              <w:rPr>
-                <w:lang w:val="en-IL"/>
-              </w:rPr>
+            <w:r>
               <w:t>string</w:t>
             </w:r>
           </w:p>
@@ -3558,15 +2270,7 @@
             <w:hideMark/>
           </w:tcPr>
           <w:p>
-            <w:pPr>
-              <w:rPr>
-                <w:lang w:val="en-IL"/>
-              </w:rPr>
-            </w:pPr>
-            <w:r>
-              <w:rPr>
-                <w:lang w:val="en-IL"/>
-              </w:rPr>
+            <w:r>
               <w:t>Last four digits of the card number.</w:t>
             </w:r>
           </w:p>
@@ -3583,16 +2287,8 @@
             <w:hideMark/>
           </w:tcPr>
           <w:p>
-            <w:pPr>
-              <w:rPr>
-                <w:lang w:val="en-IL"/>
-              </w:rPr>
-            </w:pPr>
             <w:proofErr w:type="spellStart"/>
             <w:r>
-              <w:rPr>
-                <w:lang w:val="en-IL"/>
-              </w:rPr>
               <w:t>expiryMonth</w:t>
             </w:r>
             <w:proofErr w:type="spellEnd"/>
@@ -3605,21 +2301,10 @@
             <w:hideMark/>
           </w:tcPr>
           <w:p>
-            <w:pPr>
-              <w:rPr>
-                <w:lang w:val="en-IL"/>
-              </w:rPr>
-            </w:pPr>
-            <w:r>
-              <w:rPr>
-                <w:lang w:val="en-IL"/>
-              </w:rPr>
+            <w:r>
               <w:t>I</w:t>
             </w:r>
             <w:r>
-              <w:rPr>
-                <w:lang w:val="en-IL"/>
-              </w:rPr>
               <w:t>nt</w:t>
             </w:r>
           </w:p>
@@ -3631,15 +2316,7 @@
             <w:hideMark/>
           </w:tcPr>
           <w:p>
-            <w:pPr>
-              <w:rPr>
-                <w:lang w:val="en-IL"/>
-              </w:rPr>
-            </w:pPr>
-            <w:r>
-              <w:rPr>
-                <w:lang w:val="en-IL"/>
-              </w:rPr>
+            <w:r>
               <w:t>Expiry month of the card.</w:t>
             </w:r>
           </w:p>
@@ -3656,16 +2333,8 @@
             <w:hideMark/>
           </w:tcPr>
           <w:p>
-            <w:pPr>
-              <w:rPr>
-                <w:lang w:val="en-IL"/>
-              </w:rPr>
-            </w:pPr>
             <w:proofErr w:type="spellStart"/>
             <w:r>
-              <w:rPr>
-                <w:lang w:val="en-IL"/>
-              </w:rPr>
               <w:t>expiryYear</w:t>
             </w:r>
             <w:proofErr w:type="spellEnd"/>
@@ -3678,21 +2347,10 @@
             <w:hideMark/>
           </w:tcPr>
           <w:p>
-            <w:pPr>
-              <w:rPr>
-                <w:lang w:val="en-IL"/>
-              </w:rPr>
-            </w:pPr>
-            <w:r>
-              <w:rPr>
-                <w:lang w:val="en-IL"/>
-              </w:rPr>
+            <w:r>
               <w:t>I</w:t>
             </w:r>
             <w:r>
-              <w:rPr>
-                <w:lang w:val="en-IL"/>
-              </w:rPr>
               <w:t>nt</w:t>
             </w:r>
           </w:p>
@@ -3704,15 +2362,7 @@
             <w:hideMark/>
           </w:tcPr>
           <w:p>
-            <w:pPr>
-              <w:rPr>
-                <w:lang w:val="en-IL"/>
-              </w:rPr>
-            </w:pPr>
-            <w:r>
-              <w:rPr>
-                <w:lang w:val="en-IL"/>
-              </w:rPr>
+            <w:r>
               <w:t>Expiry year of the card.</w:t>
             </w:r>
           </w:p>
@@ -3729,15 +2379,7 @@
             <w:hideMark/>
           </w:tcPr>
           <w:p>
-            <w:pPr>
-              <w:rPr>
-                <w:lang w:val="en-IL"/>
-              </w:rPr>
-            </w:pPr>
-            <w:r>
-              <w:rPr>
-                <w:lang w:val="en-IL"/>
-              </w:rPr>
+            <w:r>
               <w:t>currency</w:t>
             </w:r>
           </w:p>
@@ -3749,15 +2391,7 @@
             <w:hideMark/>
           </w:tcPr>
           <w:p>
-            <w:pPr>
-              <w:rPr>
-                <w:lang w:val="en-IL"/>
-              </w:rPr>
-            </w:pPr>
-            <w:r>
-              <w:rPr>
-                <w:lang w:val="en-IL"/>
-              </w:rPr>
+            <w:r>
               <w:t>string</w:t>
             </w:r>
           </w:p>
@@ -3769,15 +2403,7 @@
             <w:hideMark/>
           </w:tcPr>
           <w:p>
-            <w:pPr>
-              <w:rPr>
-                <w:lang w:val="en-IL"/>
-              </w:rPr>
-            </w:pPr>
-            <w:r>
-              <w:rPr>
-                <w:lang w:val="en-IL"/>
-              </w:rPr>
+            <w:r>
               <w:t>Currency code of the payment.</w:t>
             </w:r>
           </w:p>
@@ -3794,15 +2420,7 @@
             <w:hideMark/>
           </w:tcPr>
           <w:p>
-            <w:pPr>
-              <w:rPr>
-                <w:lang w:val="en-IL"/>
-              </w:rPr>
-            </w:pPr>
-            <w:r>
-              <w:rPr>
-                <w:lang w:val="en-IL"/>
-              </w:rPr>
+            <w:r>
               <w:t>amount</w:t>
             </w:r>
           </w:p>
@@ -3814,21 +2432,10 @@
             <w:hideMark/>
           </w:tcPr>
           <w:p>
-            <w:pPr>
-              <w:rPr>
-                <w:lang w:val="en-IL"/>
-              </w:rPr>
-            </w:pPr>
-            <w:r>
-              <w:rPr>
-                <w:lang w:val="en-IL"/>
-              </w:rPr>
+            <w:r>
               <w:t>I</w:t>
             </w:r>
             <w:r>
-              <w:rPr>
-                <w:lang w:val="en-IL"/>
-              </w:rPr>
               <w:t>nt</w:t>
             </w:r>
           </w:p>
@@ -3840,15 +2447,7 @@
             <w:hideMark/>
           </w:tcPr>
           <w:p>
-            <w:pPr>
-              <w:rPr>
-                <w:lang w:val="en-IL"/>
-              </w:rPr>
-            </w:pPr>
-            <w:r>
-              <w:rPr>
-                <w:lang w:val="en-IL"/>
-              </w:rPr>
+            <w:r>
               <w:t>The amount for the transaction.</w:t>
             </w:r>
           </w:p>
@@ -3856,17 +2455,9 @@
       </w:tr>
     </w:tbl>
     <w:p>
-      <w:pPr>
-        <w:rPr>
-          <w:lang w:val="en-IL"/>
-        </w:rPr>
-      </w:pPr>
-      <w:r>
-        <w:rPr>
-          <w:lang w:val="en-IL"/>
-        </w:rPr>
+      <w:r>
         <w:pict w14:anchorId="5A610D10">
-          <v:rect id="_x0000_i1066" style="width:0;height:1.5pt" o:hralign="center" o:hrstd="t" o:hr="t" fillcolor="#a0a0a0" stroked="f"/>
+          <v:rect id="_x0000_i1031" style="width:0;height:1.5pt" o:hralign="center" o:hrstd="t" o:hr="t" fillcolor="#a0a0a0" stroked="f"/>
         </w:pict>
       </w:r>
     </w:p>
@@ -3881,74 +2472,39 @@
         <w:rPr>
           <w:rFonts w:hint="cs"/>
           <w:rtl/>
-          <w:lang w:val="en-IL"/>
         </w:rPr>
         <w:t>3</w:t>
       </w:r>
       <w:r>
-        <w:rPr>
-          <w:lang w:val="en-IL"/>
-        </w:rPr>
         <w:t xml:space="preserve">. </w:t>
       </w:r>
       <w:proofErr w:type="spellStart"/>
       <w:r>
-        <w:rPr>
-          <w:lang w:val="en-IL"/>
-        </w:rPr>
         <w:t>ProblemDetailsResponse</w:t>
       </w:r>
       <w:proofErr w:type="spellEnd"/>
     </w:p>
     <w:p>
-      <w:pPr>
-        <w:rPr>
-          <w:lang w:val="en-IL"/>
-        </w:rPr>
-      </w:pPr>
-      <w:r>
-        <w:rPr>
-          <w:lang w:val="en-IL"/>
-        </w:rPr>
+      <w:r>
         <w:t xml:space="preserve">The </w:t>
       </w:r>
       <w:proofErr w:type="spellStart"/>
       <w:r>
-        <w:rPr>
-          <w:lang w:val="en-IL"/>
-        </w:rPr>
         <w:t>ProblemDetailsResponse</w:t>
       </w:r>
       <w:proofErr w:type="spellEnd"/>
       <w:r>
-        <w:rPr>
-          <w:lang w:val="en-IL"/>
-        </w:rPr>
         <w:t xml:space="preserve"> model is used to return detailed error information when a request fails due to validation errors or other issues. It follows the general structure of </w:t>
       </w:r>
     </w:p>
-    <w:p>
-      <w:pPr>
-        <w:rPr>
-          <w:lang w:val="en-IL"/>
-        </w:rPr>
-      </w:pPr>
-    </w:p>
-    <w:p>
-      <w:pPr>
-        <w:rPr>
-          <w:lang w:val="en-IL"/>
-        </w:rPr>
-      </w:pPr>
+    <w:p/>
+    <w:p>
       <w:r>
         <w:t>RFC 7807 Problem Details for HTTP APIs</w:t>
       </w:r>
       <w:r>
-        <w:rPr>
-          <w:lang w:val="en-IL"/>
-        </w:rPr>
         <w:pict w14:anchorId="689BD10D">
-          <v:rect id="_x0000_i1104" style="width:0;height:1.5pt" o:hralign="center" o:hrstd="t" o:hr="t" fillcolor="#a0a0a0" stroked="f"/>
+          <v:rect id="_x0000_i1032" style="width:0;height:1.5pt" o:hralign="center" o:hrstd="t" o:hr="t" fillcolor="#a0a0a0" stroked="f"/>
         </w:pict>
       </w:r>
     </w:p>
@@ -3993,14 +2549,12 @@
               <w:rPr>
                 <w:b/>
                 <w:bCs/>
-                <w:lang w:val="en-IL"/>
               </w:rPr>
             </w:pPr>
             <w:r>
               <w:rPr>
                 <w:b/>
                 <w:bCs/>
-                <w:lang w:val="en-IL"/>
               </w:rPr>
               <w:t>Field</w:t>
             </w:r>
@@ -4017,14 +2571,12 @@
               <w:rPr>
                 <w:b/>
                 <w:bCs/>
-                <w:lang w:val="en-IL"/>
               </w:rPr>
             </w:pPr>
             <w:r>
               <w:rPr>
                 <w:b/>
                 <w:bCs/>
-                <w:lang w:val="en-IL"/>
               </w:rPr>
               <w:t>Type</w:t>
             </w:r>
@@ -4041,14 +2593,12 @@
               <w:rPr>
                 <w:b/>
                 <w:bCs/>
-                <w:lang w:val="en-IL"/>
               </w:rPr>
             </w:pPr>
             <w:r>
               <w:rPr>
                 <w:b/>
                 <w:bCs/>
-                <w:lang w:val="en-IL"/>
               </w:rPr>
               <w:t>Description</w:t>
             </w:r>
@@ -4066,15 +2616,7 @@
             <w:hideMark/>
           </w:tcPr>
           <w:p>
-            <w:pPr>
-              <w:rPr>
-                <w:lang w:val="en-IL"/>
-              </w:rPr>
-            </w:pPr>
-            <w:r>
-              <w:rPr>
-                <w:lang w:val="en-IL"/>
-              </w:rPr>
+            <w:r>
               <w:t>type</w:t>
             </w:r>
           </w:p>
@@ -4086,15 +2628,7 @@
             <w:hideMark/>
           </w:tcPr>
           <w:p>
-            <w:pPr>
-              <w:rPr>
-                <w:lang w:val="en-IL"/>
-              </w:rPr>
-            </w:pPr>
-            <w:r>
-              <w:rPr>
-                <w:lang w:val="en-IL"/>
-              </w:rPr>
+            <w:r>
               <w:t>string</w:t>
             </w:r>
           </w:p>
@@ -4106,15 +2640,7 @@
             <w:hideMark/>
           </w:tcPr>
           <w:p>
-            <w:pPr>
-              <w:rPr>
-                <w:lang w:val="en-IL"/>
-              </w:rPr>
-            </w:pPr>
-            <w:r>
-              <w:rPr>
-                <w:lang w:val="en-IL"/>
-              </w:rPr>
+            <w:r>
               <w:t>A URI reference that identifies the problem type. It provides more details.</w:t>
             </w:r>
           </w:p>
@@ -4131,15 +2657,7 @@
             <w:hideMark/>
           </w:tcPr>
           <w:p>
-            <w:pPr>
-              <w:rPr>
-                <w:lang w:val="en-IL"/>
-              </w:rPr>
-            </w:pPr>
-            <w:r>
-              <w:rPr>
-                <w:lang w:val="en-IL"/>
-              </w:rPr>
+            <w:r>
               <w:t>title</w:t>
             </w:r>
           </w:p>
@@ -4151,15 +2669,7 @@
             <w:hideMark/>
           </w:tcPr>
           <w:p>
-            <w:pPr>
-              <w:rPr>
-                <w:lang w:val="en-IL"/>
-              </w:rPr>
-            </w:pPr>
-            <w:r>
-              <w:rPr>
-                <w:lang w:val="en-IL"/>
-              </w:rPr>
+            <w:r>
               <w:t>string</w:t>
             </w:r>
           </w:p>
@@ -4171,15 +2681,7 @@
             <w:hideMark/>
           </w:tcPr>
           <w:p>
-            <w:pPr>
-              <w:rPr>
-                <w:lang w:val="en-IL"/>
-              </w:rPr>
-            </w:pPr>
-            <w:r>
-              <w:rPr>
-                <w:lang w:val="en-IL"/>
-              </w:rPr>
+            <w:r>
               <w:t>A short, human-readable summary of the problem.</w:t>
             </w:r>
           </w:p>
@@ -4196,15 +2698,7 @@
             <w:hideMark/>
           </w:tcPr>
           <w:p>
-            <w:pPr>
-              <w:rPr>
-                <w:lang w:val="en-IL"/>
-              </w:rPr>
-            </w:pPr>
-            <w:r>
-              <w:rPr>
-                <w:lang w:val="en-IL"/>
-              </w:rPr>
+            <w:r>
               <w:t>status</w:t>
             </w:r>
           </w:p>
@@ -4216,15 +2710,7 @@
             <w:hideMark/>
           </w:tcPr>
           <w:p>
-            <w:pPr>
-              <w:rPr>
-                <w:lang w:val="en-IL"/>
-              </w:rPr>
-            </w:pPr>
-            <w:r>
-              <w:rPr>
-                <w:lang w:val="en-IL"/>
-              </w:rPr>
+            <w:r>
               <w:t>int</w:t>
             </w:r>
           </w:p>
@@ -4236,15 +2722,7 @@
             <w:hideMark/>
           </w:tcPr>
           <w:p>
-            <w:pPr>
-              <w:rPr>
-                <w:lang w:val="en-IL"/>
-              </w:rPr>
-            </w:pPr>
-            <w:r>
-              <w:rPr>
-                <w:lang w:val="en-IL"/>
-              </w:rPr>
+            <w:r>
               <w:t>The HTTP status code generated by the server for this error.</w:t>
             </w:r>
           </w:p>
@@ -4261,16 +2739,8 @@
             <w:hideMark/>
           </w:tcPr>
           <w:p>
-            <w:pPr>
-              <w:rPr>
-                <w:lang w:val="en-IL"/>
-              </w:rPr>
-            </w:pPr>
             <w:proofErr w:type="spellStart"/>
             <w:r>
-              <w:rPr>
-                <w:lang w:val="en-IL"/>
-              </w:rPr>
               <w:t>traceId</w:t>
             </w:r>
             <w:proofErr w:type="spellEnd"/>
@@ -4283,15 +2753,7 @@
             <w:hideMark/>
           </w:tcPr>
           <w:p>
-            <w:pPr>
-              <w:rPr>
-                <w:lang w:val="en-IL"/>
-              </w:rPr>
-            </w:pPr>
-            <w:r>
-              <w:rPr>
-                <w:lang w:val="en-IL"/>
-              </w:rPr>
+            <w:r>
               <w:t>string</w:t>
             </w:r>
           </w:p>
@@ -4303,15 +2765,7 @@
             <w:hideMark/>
           </w:tcPr>
           <w:p>
-            <w:pPr>
-              <w:rPr>
-                <w:lang w:val="en-IL"/>
-              </w:rPr>
-            </w:pPr>
-            <w:r>
-              <w:rPr>
-                <w:lang w:val="en-IL"/>
-              </w:rPr>
+            <w:r>
               <w:t>A unique identifier for the specific request, useful for debugging.</w:t>
             </w:r>
           </w:p>
@@ -4328,15 +2782,7 @@
             <w:hideMark/>
           </w:tcPr>
           <w:p>
-            <w:pPr>
-              <w:rPr>
-                <w:lang w:val="en-IL"/>
-              </w:rPr>
-            </w:pPr>
-            <w:r>
-              <w:rPr>
-                <w:lang w:val="en-IL"/>
-              </w:rPr>
+            <w:r>
               <w:t>errors</w:t>
             </w:r>
           </w:p>
@@ -4348,29 +2794,15 @@
             <w:hideMark/>
           </w:tcPr>
           <w:p>
-            <w:pPr>
-              <w:rPr>
-                <w:lang w:val="en-IL"/>
-              </w:rPr>
-            </w:pPr>
-            <w:r>
-              <w:rPr>
-                <w:lang w:val="en-IL"/>
-              </w:rPr>
+            <w:r>
               <w:t xml:space="preserve">Dictionary&lt;string, </w:t>
             </w:r>
             <w:proofErr w:type="gramStart"/>
             <w:r>
-              <w:rPr>
-                <w:lang w:val="en-IL"/>
-              </w:rPr>
               <w:t>string[</w:t>
             </w:r>
             <w:proofErr w:type="gramEnd"/>
             <w:r>
-              <w:rPr>
-                <w:lang w:val="en-IL"/>
-              </w:rPr>
               <w:t>]&gt;</w:t>
             </w:r>
           </w:p>
@@ -4382,15 +2814,7 @@
             <w:hideMark/>
           </w:tcPr>
           <w:p>
-            <w:pPr>
-              <w:rPr>
-                <w:lang w:val="en-IL"/>
-              </w:rPr>
-            </w:pPr>
-            <w:r>
-              <w:rPr>
-                <w:lang w:val="en-IL"/>
-              </w:rPr>
+            <w:r>
               <w:t>A dictionary of validation errors. Each key represents a field name, and its value is an array of error messages.</w:t>
             </w:r>
           </w:p>
@@ -4398,200 +2822,87 @@
       </w:tr>
     </w:tbl>
     <w:p>
-      <w:pPr>
-        <w:rPr>
-          <w:lang w:val="en-IL"/>
-        </w:rPr>
-      </w:pPr>
-      <w:r>
-        <w:rPr>
-          <w:lang w:val="en-IL"/>
-        </w:rPr>
+      <w:r>
         <w:t xml:space="preserve">An example where credit card number is missing in </w:t>
       </w:r>
       <w:proofErr w:type="spellStart"/>
       <w:r>
-        <w:rPr>
-          <w:lang w:val="en-IL"/>
-        </w:rPr>
         <w:t>PostPaymentRequest</w:t>
       </w:r>
       <w:proofErr w:type="spellEnd"/>
       <w:r>
-        <w:rPr>
-          <w:lang w:val="en-IL"/>
-        </w:rPr>
         <w:t>:</w:t>
       </w:r>
     </w:p>
     <w:p>
-      <w:pPr>
-        <w:rPr>
-          <w:lang w:val="en-IL"/>
-        </w:rPr>
-      </w:pPr>
-      <w:r>
-        <w:rPr>
-          <w:lang w:val="en-IL"/>
-        </w:rPr>
+      <w:r>
         <w:t>{</w:t>
       </w:r>
     </w:p>
     <w:p>
-      <w:pPr>
-        <w:rPr>
-          <w:lang w:val="en-IL"/>
-        </w:rPr>
-      </w:pPr>
-      <w:r>
-        <w:rPr>
-          <w:lang w:val="en-IL"/>
-        </w:rPr>
+      <w:r>
         <w:t xml:space="preserve">  "type": "https://tools.ietf.org/html/rfc7231#section-6.5.1",</w:t>
       </w:r>
     </w:p>
     <w:p>
-      <w:pPr>
-        <w:rPr>
-          <w:lang w:val="en-IL"/>
-        </w:rPr>
-      </w:pPr>
-      <w:r>
-        <w:rPr>
-          <w:lang w:val="en-IL"/>
-        </w:rPr>
+      <w:r>
         <w:t xml:space="preserve">  "title": "One or more validation errors occurred.",</w:t>
       </w:r>
     </w:p>
     <w:p>
-      <w:pPr>
-        <w:rPr>
-          <w:lang w:val="en-IL"/>
-        </w:rPr>
-      </w:pPr>
-      <w:r>
-        <w:rPr>
-          <w:lang w:val="en-IL"/>
-        </w:rPr>
+      <w:r>
+        <w:lastRenderedPageBreak/>
         <w:t xml:space="preserve">  "status": 400,</w:t>
       </w:r>
     </w:p>
     <w:p>
-      <w:pPr>
-        <w:rPr>
-          <w:lang w:val="en-IL"/>
-        </w:rPr>
-      </w:pPr>
-      <w:r>
-        <w:rPr>
-          <w:lang w:val="en-IL"/>
-        </w:rPr>
+      <w:r>
         <w:t xml:space="preserve">  "</w:t>
       </w:r>
       <w:proofErr w:type="spellStart"/>
       <w:r>
-        <w:rPr>
-          <w:lang w:val="en-IL"/>
-        </w:rPr>
         <w:t>traceId</w:t>
       </w:r>
       <w:proofErr w:type="spellEnd"/>
       <w:r>
-        <w:rPr>
-          <w:lang w:val="en-IL"/>
-        </w:rPr>
         <w:t>": "00-d7ddcb68b1f5fe0a90173574a0732249-d65aa060a310dd78-00",</w:t>
       </w:r>
     </w:p>
     <w:p>
-      <w:pPr>
-        <w:rPr>
-          <w:lang w:val="en-IL"/>
-        </w:rPr>
-      </w:pPr>
-      <w:r>
-        <w:rPr>
-          <w:lang w:val="en-IL"/>
-        </w:rPr>
+      <w:r>
         <w:t xml:space="preserve">  "errors": {</w:t>
       </w:r>
     </w:p>
     <w:p>
-      <w:pPr>
-        <w:rPr>
-          <w:lang w:val="en-IL"/>
-        </w:rPr>
-      </w:pPr>
-      <w:r>
-        <w:rPr>
-          <w:lang w:val="en-IL"/>
-        </w:rPr>
+      <w:r>
         <w:t xml:space="preserve">    "</w:t>
       </w:r>
       <w:proofErr w:type="spellStart"/>
       <w:r>
-        <w:rPr>
-          <w:lang w:val="en-IL"/>
-        </w:rPr>
         <w:t>CardNumber</w:t>
       </w:r>
       <w:proofErr w:type="spellEnd"/>
       <w:r>
-        <w:rPr>
-          <w:lang w:val="en-IL"/>
-        </w:rPr>
         <w:t>": [</w:t>
       </w:r>
     </w:p>
     <w:p>
-      <w:pPr>
-        <w:rPr>
-          <w:lang w:val="en-IL"/>
-        </w:rPr>
-      </w:pPr>
-      <w:r>
-        <w:rPr>
-          <w:lang w:val="en-IL"/>
-        </w:rPr>
+      <w:r>
         <w:t xml:space="preserve">      "Card number is required."</w:t>
       </w:r>
     </w:p>
     <w:p>
-      <w:pPr>
-        <w:rPr>
-          <w:lang w:val="en-IL"/>
-        </w:rPr>
-      </w:pPr>
-      <w:r>
-        <w:rPr>
-          <w:lang w:val="en-IL"/>
-        </w:rPr>
+      <w:r>
         <w:t xml:space="preserve">    ]</w:t>
       </w:r>
     </w:p>
     <w:p>
-      <w:pPr>
-        <w:rPr>
-          <w:lang w:val="en-IL"/>
-        </w:rPr>
-      </w:pPr>
-      <w:r>
-        <w:rPr>
-          <w:lang w:val="en-IL"/>
-        </w:rPr>
+      <w:r>
         <w:t xml:space="preserve">  }</w:t>
       </w:r>
     </w:p>
     <w:p>
-      <w:pPr>
-        <w:rPr>
-          <w:lang w:val="en-IL"/>
-        </w:rPr>
-      </w:pPr>
-      <w:r>
-        <w:rPr>
-          <w:lang w:val="en-IL"/>
-        </w:rPr>
+      <w:r>
         <w:t>}</w:t>
       </w:r>
     </w:p>
@@ -4599,28 +2910,15 @@
       <w:pPr>
         <w:rPr>
           <w:rtl/>
-          <w:lang w:val="en-IL"/>
-        </w:rPr>
-      </w:pPr>
-    </w:p>
-    <w:p>
-      <w:pPr>
-        <w:rPr>
-          <w:lang w:val="en-IL"/>
-        </w:rPr>
-      </w:pPr>
-    </w:p>
+        </w:rPr>
+      </w:pPr>
+    </w:p>
+    <w:p/>
     <w:p>
       <w:pPr>
         <w:pStyle w:val="Heading2"/>
-        <w:rPr>
-          <w:lang w:val="en-IL"/>
-        </w:rPr>
-      </w:pPr>
-      <w:r>
-        <w:rPr>
-          <w:lang w:val="en-IL"/>
-        </w:rPr>
+      </w:pPr>
+      <w:r>
         <w:t>Error Handling</w:t>
       </w:r>
     </w:p>
@@ -4630,22 +2928,15 @@
           <w:ilvl w:val="0"/>
           <w:numId w:val="18"/>
         </w:numPr>
-        <w:rPr>
-          <w:lang w:val="en-IL"/>
-        </w:rPr>
-      </w:pPr>
-      <w:r>
-        <w:rPr>
-          <w:b/>
-          <w:bCs/>
-          <w:lang w:val="en-IL"/>
+      </w:pPr>
+      <w:r>
+        <w:rPr>
+          <w:b/>
+          <w:bCs/>
         </w:rPr>
         <w:t>400 Bad Request:</w:t>
       </w:r>
       <w:r>
-        <w:rPr>
-          <w:lang w:val="en-IL"/>
-        </w:rPr>
         <w:t xml:space="preserve"> Validation errors in the input (e.g., invalid card number or CVV).</w:t>
       </w:r>
     </w:p>
@@ -4655,22 +2946,15 @@
           <w:ilvl w:val="0"/>
           <w:numId w:val="18"/>
         </w:numPr>
-        <w:rPr>
-          <w:lang w:val="en-IL"/>
-        </w:rPr>
-      </w:pPr>
-      <w:r>
-        <w:rPr>
-          <w:b/>
-          <w:bCs/>
-          <w:lang w:val="en-IL"/>
+      </w:pPr>
+      <w:r>
+        <w:rPr>
+          <w:b/>
+          <w:bCs/>
         </w:rPr>
         <w:t>404 Not Found:</w:t>
       </w:r>
       <w:r>
-        <w:rPr>
-          <w:lang w:val="en-IL"/>
-        </w:rPr>
         <w:t xml:space="preserve"> Payment with the specified ID does not exist.</w:t>
       </w:r>
     </w:p>
@@ -4680,32 +2964,19 @@
           <w:ilvl w:val="0"/>
           <w:numId w:val="18"/>
         </w:numPr>
-        <w:rPr>
-          <w:lang w:val="en-IL"/>
-        </w:rPr>
-      </w:pPr>
-      <w:r>
-        <w:rPr>
-          <w:b/>
-          <w:bCs/>
-          <w:lang w:val="en-IL"/>
+      </w:pPr>
+      <w:r>
+        <w:rPr>
+          <w:b/>
+          <w:bCs/>
         </w:rPr>
         <w:t>500 Internal Server Error:</w:t>
       </w:r>
       <w:r>
-        <w:rPr>
-          <w:lang w:val="en-IL"/>
-        </w:rPr>
         <w:t xml:space="preserve"> Unexpected server-side issues.</w:t>
       </w:r>
     </w:p>
-    <w:p>
-      <w:pPr>
-        <w:rPr>
-          <w:lang w:val="en-IL"/>
-        </w:rPr>
-      </w:pPr>
-    </w:p>
+    <w:p/>
     <w:p>
       <w:pPr>
         <w:pStyle w:val="Heading1"/>
@@ -4905,6 +3176,7 @@
           <w:b/>
           <w:bCs/>
         </w:rPr>
+        <w:lastRenderedPageBreak/>
         <w:t>Rationale:</w:t>
       </w:r>
       <w:r>
@@ -5285,7 +3557,7 @@
     <w:p>
       <w:r>
         <w:pict w14:anchorId="00FE378F">
-          <v:rect id="_x0000_i1026" style="width:0;height:1.5pt" o:hralign="center" o:hrstd="t" o:hr="t" fillcolor="#a0a0a0" stroked="f"/>
+          <v:rect id="_x0000_i1033" style="width:0;height:1.5pt" o:hralign="center" o:hrstd="t" o:hr="t" fillcolor="#a0a0a0" stroked="f"/>
         </w:pict>
       </w:r>
     </w:p>
@@ -5316,6 +3588,7 @@
           <w:b/>
           <w:bCs/>
         </w:rPr>
+        <w:lastRenderedPageBreak/>
         <w:t>1</w:t>
       </w:r>
       <w:r>
@@ -5498,7 +3771,7 @@
     <w:p>
       <w:r>
         <w:pict w14:anchorId="33A60C9E">
-          <v:rect id="_x0000_i1027" style="width:0;height:1.5pt" o:hralign="center" o:hrstd="t" o:hr="t" fillcolor="#a0a0a0" stroked="f"/>
+          <v:rect id="_x0000_i1034" style="width:0;height:1.5pt" o:hralign="center" o:hrstd="t" o:hr="t" fillcolor="#a0a0a0" stroked="f"/>
         </w:pict>
       </w:r>
     </w:p>
@@ -5553,7 +3826,7 @@
     <w:p>
       <w:r>
         <w:pict w14:anchorId="043ECE90">
-          <v:rect id="_x0000_i1028" style="width:0;height:1.5pt" o:hralign="center" o:hrstd="t" o:hr="t" fillcolor="#a0a0a0" stroked="f"/>
+          <v:rect id="_x0000_i1035" style="width:0;height:1.5pt" o:hralign="center" o:hrstd="t" o:hr="t" fillcolor="#a0a0a0" stroked="f"/>
         </w:pict>
       </w:r>
     </w:p>
@@ -5579,7 +3852,7 @@
           <w:numId w:val="16"/>
         </w:numPr>
       </w:pPr>
-      <w:hyperlink r:id="rId11" w:history="1">
+      <w:hyperlink r:id="rId9" w:history="1">
         <w:r>
           <w:rPr>
             <w:rStyle w:val="Hyperlink"/>
@@ -5595,7 +3868,7 @@
           <w:numId w:val="16"/>
         </w:numPr>
       </w:pPr>
-      <w:hyperlink r:id="rId12" w:history="1">
+      <w:hyperlink r:id="rId10" w:history="1">
         <w:r>
           <w:rPr>
             <w:rStyle w:val="Hyperlink"/>
@@ -5611,7 +3884,7 @@
           <w:numId w:val="16"/>
         </w:numPr>
       </w:pPr>
-      <w:hyperlink r:id="rId13" w:history="1">
+      <w:hyperlink r:id="rId11" w:history="1">
         <w:r>
           <w:rPr>
             <w:rStyle w:val="Hyperlink"/>
@@ -5622,7 +3895,12 @@
     </w:p>
     <w:p/>
     <w:sectPr>
-      <w:headerReference w:type="default" r:id="rId14"/>
+      <w:headerReference w:type="even" r:id="rId12"/>
+      <w:headerReference w:type="default" r:id="rId13"/>
+      <w:footerReference w:type="even" r:id="rId14"/>
+      <w:footerReference w:type="default" r:id="rId15"/>
+      <w:headerReference w:type="first" r:id="rId16"/>
+      <w:footerReference w:type="first" r:id="rId17"/>
       <w:pgSz w:w="11906" w:h="16838"/>
       <w:pgMar w:top="1440" w:right="1800" w:bottom="1440" w:left="1800" w:header="708" w:footer="708" w:gutter="0"/>
       <w:cols w:space="708"/>
@@ -5657,6 +3935,343 @@
 </w:endnotes>
 </file>
 
+<file path=word/footer1.xml><?xml version="1.0" encoding="utf-8"?>
+<w:ftr xmlns:wpc="http://schemas.microsoft.com/office/word/2010/wordprocessingCanvas" xmlns:cx="http://schemas.microsoft.com/office/drawing/2014/chartex" xmlns:cx1="http://schemas.microsoft.com/office/drawing/2015/9/8/chartex" xmlns:cx2="http://schemas.microsoft.com/office/drawing/2015/10/21/chartex" xmlns:cx3="http://schemas.microsoft.com/office/drawing/2016/5/9/chartex" xmlns:cx4="http://schemas.microsoft.com/office/drawing/2016/5/10/chartex" xmlns:cx5="http://schemas.microsoft.com/office/drawing/2016/5/11/chartex" xmlns:cx6="http://schemas.microsoft.com/office/drawing/2016/5/12/chartex" xmlns:cx7="http://schemas.microsoft.com/office/drawing/2016/5/13/chartex" xmlns:cx8="http://schemas.microsoft.com/office/drawing/2016/5/14/chartex" xmlns:mc="http://schemas.openxmlformats.org/markup-compatibility/2006" xmlns:aink="http://schemas.microsoft.com/office/drawing/2016/ink" xmlns:am3d="http://schemas.microsoft.com/office/drawing/2017/model3d" xmlns:o="urn:schemas-microsoft-com:office:office" xmlns:oel="http://schemas.microsoft.com/office/2019/extlst" xmlns:r="http://schemas.openxmlformats.org/officeDocument/2006/relationships" xmlns:m="http://schemas.openxmlformats.org/officeDocument/2006/math" xmlns:v="urn:schemas-microsoft-com:vml" xmlns:wp14="http://schemas.microsoft.com/office/word/2010/wordprocessingDrawing" xmlns:wp="http://schemas.openxmlformats.org/drawingml/2006/wordprocessingDrawing" xmlns:w10="urn:schemas-microsoft-com:office:word" xmlns:w="http://schemas.openxmlformats.org/wordprocessingml/2006/main" xmlns:w14="http://schemas.microsoft.com/office/word/2010/wordml" xmlns:w15="http://schemas.microsoft.com/office/word/2012/wordml" xmlns:w16cex="http://schemas.microsoft.com/office/word/2018/wordml/cex" xmlns:w16cid="http://schemas.microsoft.com/office/word/2016/wordml/cid" xmlns:w16="http://schemas.microsoft.com/office/word/2018/wordml" xmlns:w16du="http://schemas.microsoft.com/office/word/2023/wordml/word16du" xmlns:w16sdtdh="http://schemas.microsoft.com/office/word/2020/wordml/sdtdatahash" xmlns:w16sdtfl="http://schemas.microsoft.com/office/word/2024/wordml/sdtformatlock" xmlns:w16se="http://schemas.microsoft.com/office/word/2015/wordml/symex" xmlns:wpg="http://schemas.microsoft.com/office/word/2010/wordprocessingGroup" xmlns:wpi="http://schemas.microsoft.com/office/word/2010/wordprocessingInk" xmlns:wne="http://schemas.microsoft.com/office/word/2006/wordml" xmlns:wps="http://schemas.microsoft.com/office/word/2010/wordprocessingShape" mc:Ignorable="w14 w15 w16se w16cid w16 w16cex w16sdtdh w16sdtfl w16du wp14">
+  <w:p>
+    <w:pPr>
+      <w:pStyle w:val="Footer"/>
+    </w:pPr>
+  </w:p>
+</w:ftr>
+</file>
+
+<file path=word/footer2.xml><?xml version="1.0" encoding="utf-8"?>
+<w:ftr xmlns:wpc="http://schemas.microsoft.com/office/word/2010/wordprocessingCanvas" xmlns:cx="http://schemas.microsoft.com/office/drawing/2014/chartex" xmlns:cx1="http://schemas.microsoft.com/office/drawing/2015/9/8/chartex" xmlns:cx2="http://schemas.microsoft.com/office/drawing/2015/10/21/chartex" xmlns:cx3="http://schemas.microsoft.com/office/drawing/2016/5/9/chartex" xmlns:cx4="http://schemas.microsoft.com/office/drawing/2016/5/10/chartex" xmlns:cx5="http://schemas.microsoft.com/office/drawing/2016/5/11/chartex" xmlns:cx6="http://schemas.microsoft.com/office/drawing/2016/5/12/chartex" xmlns:cx7="http://schemas.microsoft.com/office/drawing/2016/5/13/chartex" xmlns:cx8="http://schemas.microsoft.com/office/drawing/2016/5/14/chartex" xmlns:mc="http://schemas.openxmlformats.org/markup-compatibility/2006" xmlns:aink="http://schemas.microsoft.com/office/drawing/2016/ink" xmlns:am3d="http://schemas.microsoft.com/office/drawing/2017/model3d" xmlns:o="urn:schemas-microsoft-com:office:office" xmlns:oel="http://schemas.microsoft.com/office/2019/extlst" xmlns:r="http://schemas.openxmlformats.org/officeDocument/2006/relationships" xmlns:m="http://schemas.openxmlformats.org/officeDocument/2006/math" xmlns:v="urn:schemas-microsoft-com:vml" xmlns:wp14="http://schemas.microsoft.com/office/word/2010/wordprocessingDrawing" xmlns:wp="http://schemas.openxmlformats.org/drawingml/2006/wordprocessingDrawing" xmlns:w10="urn:schemas-microsoft-com:office:word" xmlns:w="http://schemas.openxmlformats.org/wordprocessingml/2006/main" xmlns:w14="http://schemas.microsoft.com/office/word/2010/wordml" xmlns:w15="http://schemas.microsoft.com/office/word/2012/wordml" xmlns:w16cex="http://schemas.microsoft.com/office/word/2018/wordml/cex" xmlns:w16cid="http://schemas.microsoft.com/office/word/2016/wordml/cid" xmlns:w16="http://schemas.microsoft.com/office/word/2018/wordml" xmlns:w16du="http://schemas.microsoft.com/office/word/2023/wordml/word16du" xmlns:w16sdtdh="http://schemas.microsoft.com/office/word/2020/wordml/sdtdatahash" xmlns:w16sdtfl="http://schemas.microsoft.com/office/word/2024/wordml/sdtformatlock" xmlns:w16se="http://schemas.microsoft.com/office/word/2015/wordml/symex" xmlns:wpg="http://schemas.microsoft.com/office/word/2010/wordprocessingGroup" xmlns:wpi="http://schemas.microsoft.com/office/word/2010/wordprocessingInk" xmlns:wne="http://schemas.microsoft.com/office/word/2006/wordml" xmlns:wps="http://schemas.microsoft.com/office/word/2010/wordprocessingShape" mc:Ignorable="w14 w15 w16se w16cid w16 w16cex w16sdtdh w16sdtfl w16du wp14">
+  <w:p>
+    <w:pPr>
+      <w:pStyle w:val="Footer"/>
+      <w:rPr>
+        <w:lang w:val="en-IL"/>
+      </w:rPr>
+    </w:pPr>
+    <w:r>
+      <w:rPr>
+        <w:noProof/>
+      </w:rPr>
+      <w:drawing>
+        <wp:anchor distT="0" distB="0" distL="114300" distR="114300" simplePos="0" relativeHeight="251660288" behindDoc="0" locked="0" layoutInCell="1" allowOverlap="1" wp14:anchorId="667B6BD6" wp14:editId="4316F2A3">
+          <wp:simplePos x="0" y="0"/>
+          <wp:positionH relativeFrom="column">
+            <wp:posOffset>-857250</wp:posOffset>
+          </wp:positionH>
+          <wp:positionV relativeFrom="paragraph">
+            <wp:posOffset>-55245</wp:posOffset>
+          </wp:positionV>
+          <wp:extent cx="501650" cy="501650"/>
+          <wp:effectExtent l="0" t="0" r="0" b="0"/>
+          <wp:wrapThrough wrapText="bothSides">
+            <wp:wrapPolygon edited="0">
+              <wp:start x="6562" y="0"/>
+              <wp:lineTo x="2461" y="4922"/>
+              <wp:lineTo x="820" y="9843"/>
+              <wp:lineTo x="1641" y="15585"/>
+              <wp:lineTo x="6562" y="18866"/>
+              <wp:lineTo x="7382" y="20506"/>
+              <wp:lineTo x="13944" y="20506"/>
+              <wp:lineTo x="14765" y="18866"/>
+              <wp:lineTo x="18866" y="14765"/>
+              <wp:lineTo x="19686" y="9023"/>
+              <wp:lineTo x="17225" y="3281"/>
+              <wp:lineTo x="13124" y="0"/>
+              <wp:lineTo x="6562" y="0"/>
+            </wp:wrapPolygon>
+          </wp:wrapThrough>
+          <wp:docPr id="1333510480" name="Graphic 1" descr="Badge Copyright with solid fill"/>
+          <wp:cNvGraphicFramePr>
+            <a:graphicFrameLocks xmlns:a="http://schemas.openxmlformats.org/drawingml/2006/main" noChangeAspect="1"/>
+          </wp:cNvGraphicFramePr>
+          <a:graphic xmlns:a="http://schemas.openxmlformats.org/drawingml/2006/main">
+            <a:graphicData uri="http://schemas.openxmlformats.org/drawingml/2006/picture">
+              <pic:pic xmlns:pic="http://schemas.openxmlformats.org/drawingml/2006/picture">
+                <pic:nvPicPr>
+                  <pic:cNvPr id="1333510480" name="Graphic 1333510480" descr="Badge Copyright with solid fill"/>
+                  <pic:cNvPicPr/>
+                </pic:nvPicPr>
+                <pic:blipFill>
+                  <a:blip r:embed="rId1">
+                    <a:extLst>
+                      <a:ext uri="{96DAC541-7B7A-43D3-8B79-37D633B846F1}">
+                        <asvg:svgBlip xmlns:asvg="http://schemas.microsoft.com/office/drawing/2016/SVG/main" r:embed="rId2"/>
+                      </a:ext>
+                    </a:extLst>
+                  </a:blip>
+                  <a:stretch>
+                    <a:fillRect/>
+                  </a:stretch>
+                </pic:blipFill>
+                <pic:spPr>
+                  <a:xfrm>
+                    <a:off x="0" y="0"/>
+                    <a:ext cx="501650" cy="501650"/>
+                  </a:xfrm>
+                  <a:prstGeom prst="rect">
+                    <a:avLst/>
+                  </a:prstGeom>
+                </pic:spPr>
+              </pic:pic>
+            </a:graphicData>
+          </a:graphic>
+        </wp:anchor>
+      </w:drawing>
+    </w:r>
+    <w:r>
+      <w:rPr>
+        <w:lang w:val="en-IL"/>
+      </w:rPr>
+      <w:drawing>
+        <wp:anchor distT="0" distB="0" distL="114300" distR="114300" simplePos="0" relativeHeight="251661312" behindDoc="0" locked="0" layoutInCell="1" allowOverlap="1" wp14:anchorId="66377BE3" wp14:editId="18EA9B61">
+          <wp:simplePos x="0" y="0"/>
+          <wp:positionH relativeFrom="margin">
+            <wp:align>left</wp:align>
+          </wp:positionH>
+          <wp:positionV relativeFrom="paragraph">
+            <wp:posOffset>-40640</wp:posOffset>
+          </wp:positionV>
+          <wp:extent cx="247650" cy="247650"/>
+          <wp:effectExtent l="0" t="0" r="0" b="0"/>
+          <wp:wrapThrough wrapText="bothSides">
+            <wp:wrapPolygon edited="0">
+              <wp:start x="0" y="0"/>
+              <wp:lineTo x="0" y="19938"/>
+              <wp:lineTo x="19938" y="19938"/>
+              <wp:lineTo x="19938" y="0"/>
+              <wp:lineTo x="0" y="0"/>
+            </wp:wrapPolygon>
+          </wp:wrapThrough>
+          <wp:docPr id="340610583" name="Picture 1" descr="A black background with a black square&#10;&#10;Description automatically generated with medium confidence"/>
+          <wp:cNvGraphicFramePr>
+            <a:graphicFrameLocks xmlns:a="http://schemas.openxmlformats.org/drawingml/2006/main" noChangeAspect="1"/>
+          </wp:cNvGraphicFramePr>
+          <a:graphic xmlns:a="http://schemas.openxmlformats.org/drawingml/2006/main">
+            <a:graphicData uri="http://schemas.openxmlformats.org/drawingml/2006/picture">
+              <pic:pic xmlns:pic="http://schemas.openxmlformats.org/drawingml/2006/picture">
+                <pic:nvPicPr>
+                  <pic:cNvPr id="340610583" name="Picture 1" descr="A black background with a black square&#10;&#10;Description automatically generated with medium confidence"/>
+                  <pic:cNvPicPr/>
+                </pic:nvPicPr>
+                <pic:blipFill>
+                  <a:blip r:embed="rId3">
+                    <a:extLst>
+                      <a:ext uri="{28A0092B-C50C-407E-A947-70E740481C1C}">
+                        <a14:useLocalDpi xmlns:a14="http://schemas.microsoft.com/office/drawing/2010/main" val="0"/>
+                      </a:ext>
+                    </a:extLst>
+                  </a:blip>
+                  <a:stretch>
+                    <a:fillRect/>
+                  </a:stretch>
+                </pic:blipFill>
+                <pic:spPr>
+                  <a:xfrm>
+                    <a:off x="0" y="0"/>
+                    <a:ext cx="247650" cy="247650"/>
+                  </a:xfrm>
+                  <a:prstGeom prst="rect">
+                    <a:avLst/>
+                  </a:prstGeom>
+                </pic:spPr>
+              </pic:pic>
+            </a:graphicData>
+          </a:graphic>
+          <wp14:sizeRelH relativeFrom="margin">
+            <wp14:pctWidth>0</wp14:pctWidth>
+          </wp14:sizeRelH>
+          <wp14:sizeRelV relativeFrom="margin">
+            <wp14:pctHeight>0</wp14:pctHeight>
+          </wp14:sizeRelV>
+        </wp:anchor>
+      </w:drawing>
+    </w:r>
+    <w:r>
+      <w:rPr>
+        <w:lang w:val="en-IL"/>
+      </w:rPr>
+      <w:t>Haddas Czitron</w:t>
+    </w:r>
+  </w:p>
+  <w:p>
+    <w:pPr>
+      <w:pStyle w:val="Footer"/>
+      <w:rPr>
+        <w:lang w:val="en-IL"/>
+      </w:rPr>
+    </w:pPr>
+    <w:r>
+      <w:rPr>
+        <w:lang w:val="en-IL"/>
+      </w:rPr>
+      <w:drawing>
+        <wp:anchor distT="0" distB="0" distL="114300" distR="114300" simplePos="0" relativeHeight="251663360" behindDoc="0" locked="0" layoutInCell="1" allowOverlap="1" wp14:anchorId="20EE728D" wp14:editId="7D5D0B2F">
+          <wp:simplePos x="0" y="0"/>
+          <wp:positionH relativeFrom="column">
+            <wp:posOffset>50800</wp:posOffset>
+          </wp:positionH>
+          <wp:positionV relativeFrom="paragraph">
+            <wp:posOffset>150495</wp:posOffset>
+          </wp:positionV>
+          <wp:extent cx="177800" cy="177800"/>
+          <wp:effectExtent l="0" t="0" r="0" b="0"/>
+          <wp:wrapThrough wrapText="bothSides">
+            <wp:wrapPolygon edited="0">
+              <wp:start x="21600" y="21600"/>
+              <wp:lineTo x="21600" y="3086"/>
+              <wp:lineTo x="3086" y="3086"/>
+              <wp:lineTo x="3086" y="21600"/>
+              <wp:lineTo x="21600" y="21600"/>
+            </wp:wrapPolygon>
+          </wp:wrapThrough>
+          <wp:docPr id="1452958238" name="Picture 1" descr="A black background with a black square&#10;&#10;Description automatically generated with medium confidence"/>
+          <wp:cNvGraphicFramePr>
+            <a:graphicFrameLocks xmlns:a="http://schemas.openxmlformats.org/drawingml/2006/main" noChangeAspect="1"/>
+          </wp:cNvGraphicFramePr>
+          <a:graphic xmlns:a="http://schemas.openxmlformats.org/drawingml/2006/main">
+            <a:graphicData uri="http://schemas.openxmlformats.org/drawingml/2006/picture">
+              <pic:pic xmlns:pic="http://schemas.openxmlformats.org/drawingml/2006/picture">
+                <pic:nvPicPr>
+                  <pic:cNvPr id="1452958238" name="Picture 1" descr="A black background with a black square&#10;&#10;Description automatically generated with medium confidence"/>
+                  <pic:cNvPicPr/>
+                </pic:nvPicPr>
+                <pic:blipFill>
+                  <a:blip r:embed="rId4">
+                    <a:extLst>
+                      <a:ext uri="{28A0092B-C50C-407E-A947-70E740481C1C}">
+                        <a14:useLocalDpi xmlns:a14="http://schemas.microsoft.com/office/drawing/2010/main" val="0"/>
+                      </a:ext>
+                    </a:extLst>
+                  </a:blip>
+                  <a:stretch>
+                    <a:fillRect/>
+                  </a:stretch>
+                </pic:blipFill>
+                <pic:spPr>
+                  <a:xfrm rot="10800000" flipV="1">
+                    <a:off x="0" y="0"/>
+                    <a:ext cx="177800" cy="177800"/>
+                  </a:xfrm>
+                  <a:prstGeom prst="rect">
+                    <a:avLst/>
+                  </a:prstGeom>
+                </pic:spPr>
+              </pic:pic>
+            </a:graphicData>
+          </a:graphic>
+        </wp:anchor>
+      </w:drawing>
+    </w:r>
+    <w:r>
+      <w:rPr>
+        <w:lang w:val="en-IL"/>
+      </w:rPr>
+      <w:drawing>
+        <wp:anchor distT="0" distB="0" distL="114300" distR="114300" simplePos="0" relativeHeight="251662336" behindDoc="0" locked="0" layoutInCell="1" allowOverlap="1" wp14:anchorId="3881CB0E" wp14:editId="33733F58">
+          <wp:simplePos x="0" y="0"/>
+          <wp:positionH relativeFrom="margin">
+            <wp:posOffset>50800</wp:posOffset>
+          </wp:positionH>
+          <wp:positionV relativeFrom="paragraph">
+            <wp:posOffset>4445</wp:posOffset>
+          </wp:positionV>
+          <wp:extent cx="158750" cy="158750"/>
+          <wp:effectExtent l="0" t="0" r="0" b="0"/>
+          <wp:wrapThrough wrapText="bothSides">
+            <wp:wrapPolygon edited="0">
+              <wp:start x="0" y="0"/>
+              <wp:lineTo x="0" y="10368"/>
+              <wp:lineTo x="7776" y="18144"/>
+              <wp:lineTo x="18144" y="18144"/>
+              <wp:lineTo x="18144" y="2592"/>
+              <wp:lineTo x="15552" y="0"/>
+              <wp:lineTo x="0" y="0"/>
+            </wp:wrapPolygon>
+          </wp:wrapThrough>
+          <wp:docPr id="1667482147" name="Picture 1" descr="A black background with a black square&#10;&#10;Description automatically generated with medium confidence"/>
+          <wp:cNvGraphicFramePr>
+            <a:graphicFrameLocks xmlns:a="http://schemas.openxmlformats.org/drawingml/2006/main" noChangeAspect="1"/>
+          </wp:cNvGraphicFramePr>
+          <a:graphic xmlns:a="http://schemas.openxmlformats.org/drawingml/2006/main">
+            <a:graphicData uri="http://schemas.openxmlformats.org/drawingml/2006/picture">
+              <pic:pic xmlns:pic="http://schemas.openxmlformats.org/drawingml/2006/picture">
+                <pic:nvPicPr>
+                  <pic:cNvPr id="1667482147" name="Picture 1" descr="A black background with a black square&#10;&#10;Description automatically generated with medium confidence"/>
+                  <pic:cNvPicPr/>
+                </pic:nvPicPr>
+                <pic:blipFill>
+                  <a:blip r:embed="rId5">
+                    <a:extLst>
+                      <a:ext uri="{28A0092B-C50C-407E-A947-70E740481C1C}">
+                        <a14:useLocalDpi xmlns:a14="http://schemas.microsoft.com/office/drawing/2010/main" val="0"/>
+                      </a:ext>
+                    </a:extLst>
+                  </a:blip>
+                  <a:stretch>
+                    <a:fillRect/>
+                  </a:stretch>
+                </pic:blipFill>
+                <pic:spPr>
+                  <a:xfrm>
+                    <a:off x="0" y="0"/>
+                    <a:ext cx="158750" cy="158750"/>
+                  </a:xfrm>
+                  <a:prstGeom prst="rect">
+                    <a:avLst/>
+                  </a:prstGeom>
+                </pic:spPr>
+              </pic:pic>
+            </a:graphicData>
+          </a:graphic>
+          <wp14:sizeRelH relativeFrom="margin">
+            <wp14:pctWidth>0</wp14:pctWidth>
+          </wp14:sizeRelH>
+          <wp14:sizeRelV relativeFrom="margin">
+            <wp14:pctHeight>0</wp14:pctHeight>
+          </wp14:sizeRelV>
+        </wp:anchor>
+      </w:drawing>
+    </w:r>
+    <w:r>
+      <w:rPr>
+        <w:lang w:val="en-IL"/>
+      </w:rPr>
+      <w:t>+44 7568 969504</w:t>
+    </w:r>
+  </w:p>
+  <w:p>
+    <w:pPr>
+      <w:pStyle w:val="Footer"/>
+      <w:rPr>
+        <w:lang w:val="en-IL"/>
+      </w:rPr>
+    </w:pPr>
+    <w:r>
+      <w:rPr>
+        <w:lang w:val="en-IL"/>
+      </w:rPr>
+      <w:t>haddas613@gmail.com</w:t>
+    </w:r>
+  </w:p>
+</w:ftr>
+</file>
+
+<file path=word/footer3.xml><?xml version="1.0" encoding="utf-8"?>
+<w:ftr xmlns:wpc="http://schemas.microsoft.com/office/word/2010/wordprocessingCanvas" xmlns:cx="http://schemas.microsoft.com/office/drawing/2014/chartex" xmlns:cx1="http://schemas.microsoft.com/office/drawing/2015/9/8/chartex" xmlns:cx2="http://schemas.microsoft.com/office/drawing/2015/10/21/chartex" xmlns:cx3="http://schemas.microsoft.com/office/drawing/2016/5/9/chartex" xmlns:cx4="http://schemas.microsoft.com/office/drawing/2016/5/10/chartex" xmlns:cx5="http://schemas.microsoft.com/office/drawing/2016/5/11/chartex" xmlns:cx6="http://schemas.microsoft.com/office/drawing/2016/5/12/chartex" xmlns:cx7="http://schemas.microsoft.com/office/drawing/2016/5/13/chartex" xmlns:cx8="http://schemas.microsoft.com/office/drawing/2016/5/14/chartex" xmlns:mc="http://schemas.openxmlformats.org/markup-compatibility/2006" xmlns:aink="http://schemas.microsoft.com/office/drawing/2016/ink" xmlns:am3d="http://schemas.microsoft.com/office/drawing/2017/model3d" xmlns:o="urn:schemas-microsoft-com:office:office" xmlns:oel="http://schemas.microsoft.com/office/2019/extlst" xmlns:r="http://schemas.openxmlformats.org/officeDocument/2006/relationships" xmlns:m="http://schemas.openxmlformats.org/officeDocument/2006/math" xmlns:v="urn:schemas-microsoft-com:vml" xmlns:wp14="http://schemas.microsoft.com/office/word/2010/wordprocessingDrawing" xmlns:wp="http://schemas.openxmlformats.org/drawingml/2006/wordprocessingDrawing" xmlns:w10="urn:schemas-microsoft-com:office:word" xmlns:w="http://schemas.openxmlformats.org/wordprocessingml/2006/main" xmlns:w14="http://schemas.microsoft.com/office/word/2010/wordml" xmlns:w15="http://schemas.microsoft.com/office/word/2012/wordml" xmlns:w16cex="http://schemas.microsoft.com/office/word/2018/wordml/cex" xmlns:w16cid="http://schemas.microsoft.com/office/word/2016/wordml/cid" xmlns:w16="http://schemas.microsoft.com/office/word/2018/wordml" xmlns:w16du="http://schemas.microsoft.com/office/word/2023/wordml/word16du" xmlns:w16sdtdh="http://schemas.microsoft.com/office/word/2020/wordml/sdtdatahash" xmlns:w16sdtfl="http://schemas.microsoft.com/office/word/2024/wordml/sdtformatlock" xmlns:w16se="http://schemas.microsoft.com/office/word/2015/wordml/symex" xmlns:wpg="http://schemas.microsoft.com/office/word/2010/wordprocessingGroup" xmlns:wpi="http://schemas.microsoft.com/office/word/2010/wordprocessingInk" xmlns:wne="http://schemas.microsoft.com/office/word/2006/wordml" xmlns:wps="http://schemas.microsoft.com/office/word/2010/wordprocessingShape" mc:Ignorable="w14 w15 w16se w16cid w16 w16cex w16sdtdh w16sdtfl w16du wp14">
+  <w:p>
+    <w:pPr>
+      <w:pStyle w:val="Footer"/>
+    </w:pPr>
+  </w:p>
+</w:ftr>
+</file>
+
 <file path=word/footnotes.xml><?xml version="1.0" encoding="utf-8"?>
 <w:footnotes xmlns:wpc="http://schemas.microsoft.com/office/word/2010/wordprocessingCanvas" xmlns:cx="http://schemas.microsoft.com/office/drawing/2014/chartex" xmlns:cx1="http://schemas.microsoft.com/office/drawing/2015/9/8/chartex" xmlns:cx2="http://schemas.microsoft.com/office/drawing/2015/10/21/chartex" xmlns:cx3="http://schemas.microsoft.com/office/drawing/2016/5/9/chartex" xmlns:cx4="http://schemas.microsoft.com/office/drawing/2016/5/10/chartex" xmlns:cx5="http://schemas.microsoft.com/office/drawing/2016/5/11/chartex" xmlns:cx6="http://schemas.microsoft.com/office/drawing/2016/5/12/chartex" xmlns:cx7="http://schemas.microsoft.com/office/drawing/2016/5/13/chartex" xmlns:cx8="http://schemas.microsoft.com/office/drawing/2016/5/14/chartex" xmlns:mc="http://schemas.openxmlformats.org/markup-compatibility/2006" xmlns:aink="http://schemas.microsoft.com/office/drawing/2016/ink" xmlns:am3d="http://schemas.microsoft.com/office/drawing/2017/model3d" xmlns:o="urn:schemas-microsoft-com:office:office" xmlns:oel="http://schemas.microsoft.com/office/2019/extlst" xmlns:r="http://schemas.openxmlformats.org/officeDocument/2006/relationships" xmlns:m="http://schemas.openxmlformats.org/officeDocument/2006/math" xmlns:v="urn:schemas-microsoft-com:vml" xmlns:wp14="http://schemas.microsoft.com/office/word/2010/wordprocessingDrawing" xmlns:wp="http://schemas.openxmlformats.org/drawingml/2006/wordprocessingDrawing" xmlns:w10="urn:schemas-microsoft-com:office:word" xmlns:w="http://schemas.openxmlformats.org/wordprocessingml/2006/main" xmlns:w14="http://schemas.microsoft.com/office/word/2010/wordml" xmlns:w15="http://schemas.microsoft.com/office/word/2012/wordml" xmlns:w16cex="http://schemas.microsoft.com/office/word/2018/wordml/cex" xmlns:w16cid="http://schemas.microsoft.com/office/word/2016/wordml/cid" xmlns:w16="http://schemas.microsoft.com/office/word/2018/wordml" xmlns:w16du="http://schemas.microsoft.com/office/word/2023/wordml/word16du" xmlns:w16sdtdh="http://schemas.microsoft.com/office/word/2020/wordml/sdtdatahash" xmlns:w16sdtfl="http://schemas.microsoft.com/office/word/2024/wordml/sdtformatlock" xmlns:w16se="http://schemas.microsoft.com/office/word/2015/wordml/symex" xmlns:wpg="http://schemas.microsoft.com/office/word/2010/wordprocessingGroup" xmlns:wpi="http://schemas.microsoft.com/office/word/2010/wordprocessingInk" xmlns:wne="http://schemas.microsoft.com/office/word/2006/wordml" xmlns:wps="http://schemas.microsoft.com/office/word/2010/wordprocessingShape" mc:Ignorable="w14 w15 w16se w16cid w16 w16cex w16sdtdh w16sdtfl w16du wp14">
   <w:footnote w:type="separator" w:id="-1">
@@ -5689,6 +4304,90 @@
       <w:pStyle w:val="Header"/>
     </w:pPr>
   </w:p>
+</w:hdr>
+</file>
+
+<file path=word/header2.xml><?xml version="1.0" encoding="utf-8"?>
+<w:hdr xmlns:wpc="http://schemas.microsoft.com/office/word/2010/wordprocessingCanvas" xmlns:cx="http://schemas.microsoft.com/office/drawing/2014/chartex" xmlns:cx1="http://schemas.microsoft.com/office/drawing/2015/9/8/chartex" xmlns:cx2="http://schemas.microsoft.com/office/drawing/2015/10/21/chartex" xmlns:cx3="http://schemas.microsoft.com/office/drawing/2016/5/9/chartex" xmlns:cx4="http://schemas.microsoft.com/office/drawing/2016/5/10/chartex" xmlns:cx5="http://schemas.microsoft.com/office/drawing/2016/5/11/chartex" xmlns:cx6="http://schemas.microsoft.com/office/drawing/2016/5/12/chartex" xmlns:cx7="http://schemas.microsoft.com/office/drawing/2016/5/13/chartex" xmlns:cx8="http://schemas.microsoft.com/office/drawing/2016/5/14/chartex" xmlns:mc="http://schemas.openxmlformats.org/markup-compatibility/2006" xmlns:aink="http://schemas.microsoft.com/office/drawing/2016/ink" xmlns:am3d="http://schemas.microsoft.com/office/drawing/2017/model3d" xmlns:o="urn:schemas-microsoft-com:office:office" xmlns:oel="http://schemas.microsoft.com/office/2019/extlst" xmlns:r="http://schemas.openxmlformats.org/officeDocument/2006/relationships" xmlns:m="http://schemas.openxmlformats.org/officeDocument/2006/math" xmlns:v="urn:schemas-microsoft-com:vml" xmlns:wp14="http://schemas.microsoft.com/office/word/2010/wordprocessingDrawing" xmlns:wp="http://schemas.openxmlformats.org/drawingml/2006/wordprocessingDrawing" xmlns:w10="urn:schemas-microsoft-com:office:word" xmlns:w="http://schemas.openxmlformats.org/wordprocessingml/2006/main" xmlns:w14="http://schemas.microsoft.com/office/word/2010/wordml" xmlns:w15="http://schemas.microsoft.com/office/word/2012/wordml" xmlns:w16cex="http://schemas.microsoft.com/office/word/2018/wordml/cex" xmlns:w16cid="http://schemas.microsoft.com/office/word/2016/wordml/cid" xmlns:w16="http://schemas.microsoft.com/office/word/2018/wordml" xmlns:w16du="http://schemas.microsoft.com/office/word/2023/wordml/word16du" xmlns:w16sdtdh="http://schemas.microsoft.com/office/word/2020/wordml/sdtdatahash" xmlns:w16sdtfl="http://schemas.microsoft.com/office/word/2024/wordml/sdtformatlock" xmlns:w16se="http://schemas.microsoft.com/office/word/2015/wordml/symex" xmlns:wpg="http://schemas.microsoft.com/office/word/2010/wordprocessingGroup" xmlns:wpi="http://schemas.microsoft.com/office/word/2010/wordprocessingInk" xmlns:wne="http://schemas.microsoft.com/office/word/2006/wordml" xmlns:wps="http://schemas.microsoft.com/office/word/2010/wordprocessingShape" mc:Ignorable="w14 w15 w16se w16cid w16 w16cex w16sdtdh w16sdtfl w16du wp14">
+  <w:p>
+    <w:pPr>
+      <w:pStyle w:val="Header"/>
+    </w:pPr>
+    <w:r>
+      <w:rPr>
+        <w:noProof/>
+      </w:rPr>
+      <w:drawing>
+        <wp:anchor distT="0" distB="0" distL="114300" distR="114300" simplePos="0" relativeHeight="251659264" behindDoc="1" locked="0" layoutInCell="1" allowOverlap="1" wp14:anchorId="6B0B4D69" wp14:editId="0BAC7251">
+          <wp:simplePos x="0" y="0"/>
+          <wp:positionH relativeFrom="column">
+            <wp:posOffset>-565150</wp:posOffset>
+          </wp:positionH>
+          <wp:positionV relativeFrom="paragraph">
+            <wp:posOffset>31115</wp:posOffset>
+          </wp:positionV>
+          <wp:extent cx="1485900" cy="266700"/>
+          <wp:effectExtent l="0" t="0" r="0" b="0"/>
+          <wp:wrapTight wrapText="bothSides">
+            <wp:wrapPolygon edited="0">
+              <wp:start x="0" y="0"/>
+              <wp:lineTo x="0" y="20057"/>
+              <wp:lineTo x="3877" y="20057"/>
+              <wp:lineTo x="21323" y="16971"/>
+              <wp:lineTo x="21323" y="4629"/>
+              <wp:lineTo x="3877" y="0"/>
+              <wp:lineTo x="0" y="0"/>
+            </wp:wrapPolygon>
+          </wp:wrapTight>
+          <wp:docPr id="1488258221" name="Graphic 1"/>
+          <wp:cNvGraphicFramePr>
+            <a:graphicFrameLocks xmlns:a="http://schemas.openxmlformats.org/drawingml/2006/main" noChangeAspect="1"/>
+          </wp:cNvGraphicFramePr>
+          <a:graphic xmlns:a="http://schemas.openxmlformats.org/drawingml/2006/main">
+            <a:graphicData uri="http://schemas.openxmlformats.org/drawingml/2006/picture">
+              <pic:pic xmlns:pic="http://schemas.openxmlformats.org/drawingml/2006/picture">
+                <pic:nvPicPr>
+                  <pic:cNvPr id="1488258221" name="Graphic 1488258221"/>
+                  <pic:cNvPicPr/>
+                </pic:nvPicPr>
+                <pic:blipFill>
+                  <a:blip r:embed="rId1">
+                    <a:extLst>
+                      <a:ext uri="{96DAC541-7B7A-43D3-8B79-37D633B846F1}">
+                        <asvg:svgBlip xmlns:asvg="http://schemas.microsoft.com/office/drawing/2016/SVG/main" r:embed="rId2"/>
+                      </a:ext>
+                    </a:extLst>
+                  </a:blip>
+                  <a:stretch>
+                    <a:fillRect/>
+                  </a:stretch>
+                </pic:blipFill>
+                <pic:spPr>
+                  <a:xfrm>
+                    <a:off x="0" y="0"/>
+                    <a:ext cx="1485900" cy="266700"/>
+                  </a:xfrm>
+                  <a:prstGeom prst="rect">
+                    <a:avLst/>
+                  </a:prstGeom>
+                </pic:spPr>
+              </pic:pic>
+            </a:graphicData>
+          </a:graphic>
+        </wp:anchor>
+      </w:drawing>
+    </w:r>
+  </w:p>
+  <w:p>
+    <w:pPr>
+      <w:pStyle w:val="Header"/>
+    </w:pPr>
+  </w:p>
+</w:hdr>
+</file>
+
+<file path=word/header3.xml><?xml version="1.0" encoding="utf-8"?>
+<w:hdr xmlns:wpc="http://schemas.microsoft.com/office/word/2010/wordprocessingCanvas" xmlns:cx="http://schemas.microsoft.com/office/drawing/2014/chartex" xmlns:cx1="http://schemas.microsoft.com/office/drawing/2015/9/8/chartex" xmlns:cx2="http://schemas.microsoft.com/office/drawing/2015/10/21/chartex" xmlns:cx3="http://schemas.microsoft.com/office/drawing/2016/5/9/chartex" xmlns:cx4="http://schemas.microsoft.com/office/drawing/2016/5/10/chartex" xmlns:cx5="http://schemas.microsoft.com/office/drawing/2016/5/11/chartex" xmlns:cx6="http://schemas.microsoft.com/office/drawing/2016/5/12/chartex" xmlns:cx7="http://schemas.microsoft.com/office/drawing/2016/5/13/chartex" xmlns:cx8="http://schemas.microsoft.com/office/drawing/2016/5/14/chartex" xmlns:mc="http://schemas.openxmlformats.org/markup-compatibility/2006" xmlns:aink="http://schemas.microsoft.com/office/drawing/2016/ink" xmlns:am3d="http://schemas.microsoft.com/office/drawing/2017/model3d" xmlns:o="urn:schemas-microsoft-com:office:office" xmlns:oel="http://schemas.microsoft.com/office/2019/extlst" xmlns:r="http://schemas.openxmlformats.org/officeDocument/2006/relationships" xmlns:m="http://schemas.openxmlformats.org/officeDocument/2006/math" xmlns:v="urn:schemas-microsoft-com:vml" xmlns:wp14="http://schemas.microsoft.com/office/word/2010/wordprocessingDrawing" xmlns:wp="http://schemas.openxmlformats.org/drawingml/2006/wordprocessingDrawing" xmlns:w10="urn:schemas-microsoft-com:office:word" xmlns:w="http://schemas.openxmlformats.org/wordprocessingml/2006/main" xmlns:w14="http://schemas.microsoft.com/office/word/2010/wordml" xmlns:w15="http://schemas.microsoft.com/office/word/2012/wordml" xmlns:w16cex="http://schemas.microsoft.com/office/word/2018/wordml/cex" xmlns:w16cid="http://schemas.microsoft.com/office/word/2016/wordml/cid" xmlns:w16="http://schemas.microsoft.com/office/word/2018/wordml" xmlns:w16du="http://schemas.microsoft.com/office/word/2023/wordml/word16du" xmlns:w16sdtdh="http://schemas.microsoft.com/office/word/2020/wordml/sdtdatahash" xmlns:w16sdtfl="http://schemas.microsoft.com/office/word/2024/wordml/sdtformatlock" xmlns:w16se="http://schemas.microsoft.com/office/word/2015/wordml/symex" xmlns:wpg="http://schemas.microsoft.com/office/word/2010/wordprocessingGroup" xmlns:wpi="http://schemas.microsoft.com/office/word/2010/wordprocessingInk" xmlns:wne="http://schemas.microsoft.com/office/word/2006/wordml" xmlns:wps="http://schemas.microsoft.com/office/word/2010/wordprocessingShape" mc:Ignorable="w14 w15 w16se w16cid w16 w16cex w16sdtdh w16sdtfl w16du wp14">
   <w:p>
     <w:pPr>
       <w:pStyle w:val="Header"/>
@@ -5701,7 +4400,7 @@
 <w:numbering xmlns:wpc="http://schemas.microsoft.com/office/word/2010/wordprocessingCanvas" xmlns:cx="http://schemas.microsoft.com/office/drawing/2014/chartex" xmlns:cx1="http://schemas.microsoft.com/office/drawing/2015/9/8/chartex" xmlns:cx2="http://schemas.microsoft.com/office/drawing/2015/10/21/chartex" xmlns:cx3="http://schemas.microsoft.com/office/drawing/2016/5/9/chartex" xmlns:cx4="http://schemas.microsoft.com/office/drawing/2016/5/10/chartex" xmlns:cx5="http://schemas.microsoft.com/office/drawing/2016/5/11/chartex" xmlns:cx6="http://schemas.microsoft.com/office/drawing/2016/5/12/chartex" xmlns:cx7="http://schemas.microsoft.com/office/drawing/2016/5/13/chartex" xmlns:cx8="http://schemas.microsoft.com/office/drawing/2016/5/14/chartex" xmlns:mc="http://schemas.openxmlformats.org/markup-compatibility/2006" xmlns:aink="http://schemas.microsoft.com/office/drawing/2016/ink" xmlns:am3d="http://schemas.microsoft.com/office/drawing/2017/model3d" xmlns:o="urn:schemas-microsoft-com:office:office" xmlns:oel="http://schemas.microsoft.com/office/2019/extlst" xmlns:r="http://schemas.openxmlformats.org/officeDocument/2006/relationships" xmlns:m="http://schemas.openxmlformats.org/officeDocument/2006/math" xmlns:v="urn:schemas-microsoft-com:vml" xmlns:wp14="http://schemas.microsoft.com/office/word/2010/wordprocessingDrawing" xmlns:wp="http://schemas.openxmlformats.org/drawingml/2006/wordprocessingDrawing" xmlns:w10="urn:schemas-microsoft-com:office:word" xmlns:w="http://schemas.openxmlformats.org/wordprocessingml/2006/main" xmlns:w14="http://schemas.microsoft.com/office/word/2010/wordml" xmlns:w15="http://schemas.microsoft.com/office/word/2012/wordml" xmlns:w16cex="http://schemas.microsoft.com/office/word/2018/wordml/cex" xmlns:w16cid="http://schemas.microsoft.com/office/word/2016/wordml/cid" xmlns:w16="http://schemas.microsoft.com/office/word/2018/wordml" xmlns:w16du="http://schemas.microsoft.com/office/word/2023/wordml/word16du" xmlns:w16sdtdh="http://schemas.microsoft.com/office/word/2020/wordml/sdtdatahash" xmlns:w16sdtfl="http://schemas.microsoft.com/office/word/2024/wordml/sdtformatlock" xmlns:w16se="http://schemas.microsoft.com/office/word/2015/wordml/symex" xmlns:wpg="http://schemas.microsoft.com/office/word/2010/wordprocessingGroup" xmlns:wpi="http://schemas.microsoft.com/office/word/2010/wordprocessingInk" xmlns:wne="http://schemas.microsoft.com/office/word/2006/wordml" xmlns:wps="http://schemas.microsoft.com/office/word/2010/wordprocessingShape" mc:Ignorable="w14 w15 w16se w16cid w16 w16cex w16sdtdh w16sdtfl w16du wp14">
   <w:numPicBullet w:numPicBulletId="0">
     <w:pict>
-      <v:rect id="_x0000_i1200" style="width:0;height:1.5pt" o:hralign="center" o:bullet="t" o:hrstd="t" o:hr="t" fillcolor="#a0a0a0" stroked="f"/>
+      <v:rect id="_x0000_i1041" style="width:0;height:1.5pt" o:hralign="center" o:bullet="t" o:hrstd="t" o:hr="t" fillcolor="#a0a0a0" stroked="f"/>
     </w:pict>
   </w:numPicBullet>
   <w:abstractNum w:abstractNumId="0" w15:restartNumberingAfterBreak="0">

</xml_diff>

<commit_message>
Updated enum values in documentation
</commit_message>
<xml_diff>
--- a/CheckoutAssessmentDocumentation.docx
+++ b/CheckoutAssessmentDocumentation.docx
@@ -344,15 +344,7 @@
     </w:p>
     <w:p>
       <w:r>
-        <w:t>GET /</w:t>
-      </w:r>
-      <w:proofErr w:type="spellStart"/>
-      <w:r>
-        <w:t>api</w:t>
-      </w:r>
-      <w:proofErr w:type="spellEnd"/>
-      <w:r>
-        <w:t>/Payments/{id}</w:t>
+        <w:t>GET /api/Payments/{id}</w:t>
       </w:r>
     </w:p>
     <w:p>
@@ -372,15 +364,7 @@
         </w:numPr>
       </w:pPr>
       <w:r>
-        <w:t>id (</w:t>
-      </w:r>
-      <w:proofErr w:type="spellStart"/>
-      <w:r>
-        <w:t>Guid</w:t>
-      </w:r>
-      <w:proofErr w:type="spellEnd"/>
-      <w:r>
-        <w:t>) - The unique ID of the payment transaction.</w:t>
+        <w:t>id (Guid) - The unique ID of the payment transaction.</w:t>
       </w:r>
     </w:p>
     <w:p>
@@ -480,13 +464,8 @@
             <w:tcW w:w="2766" w:type="dxa"/>
           </w:tcPr>
           <w:p>
-            <w:proofErr w:type="spellStart"/>
-            <w:r>
-              <w:t>PostPaymentResponse</w:t>
-            </w:r>
-            <w:proofErr w:type="spellEnd"/>
-            <w:r>
-              <w:t xml:space="preserve"> JSON object</w:t>
+            <w:r>
+              <w:t>PostPaymentResponse JSON object</w:t>
             </w:r>
           </w:p>
         </w:tc>
@@ -634,15 +613,7 @@
     </w:p>
     <w:p>
       <w:r>
-        <w:t>GET /</w:t>
-      </w:r>
-      <w:proofErr w:type="spellStart"/>
-      <w:r>
-        <w:t>api</w:t>
-      </w:r>
-      <w:proofErr w:type="spellEnd"/>
-      <w:r>
-        <w:t xml:space="preserve">/Payments/a3f5b231-9c8d-4bdf-b9a2-7c57837c2c6e </w:t>
+        <w:t xml:space="preserve">GET /api/Payments/a3f5b231-9c8d-4bdf-b9a2-7c57837c2c6e </w:t>
       </w:r>
     </w:p>
     <w:p>
@@ -671,41 +642,17 @@
     </w:p>
     <w:p>
       <w:r>
-        <w:t xml:space="preserve">  "</w:t>
-      </w:r>
-      <w:proofErr w:type="spellStart"/>
-      <w:r>
-        <w:t>cardNumberLastFour</w:t>
-      </w:r>
-      <w:proofErr w:type="spellEnd"/>
-      <w:r>
-        <w:t>": "8877",</w:t>
-      </w:r>
-    </w:p>
-    <w:p>
-      <w:r>
-        <w:t xml:space="preserve">  "</w:t>
-      </w:r>
-      <w:proofErr w:type="spellStart"/>
-      <w:r>
-        <w:t>expiryMonth</w:t>
-      </w:r>
-      <w:proofErr w:type="spellEnd"/>
-      <w:r>
-        <w:t>": 4,</w:t>
-      </w:r>
-    </w:p>
-    <w:p>
-      <w:r>
-        <w:t xml:space="preserve">  "</w:t>
-      </w:r>
-      <w:proofErr w:type="spellStart"/>
-      <w:r>
-        <w:t>expiryYear</w:t>
-      </w:r>
-      <w:proofErr w:type="spellEnd"/>
-      <w:r>
-        <w:t>": 2025,</w:t>
+        <w:t xml:space="preserve">  "cardNumberLastFour": "8877",</w:t>
+      </w:r>
+    </w:p>
+    <w:p>
+      <w:r>
+        <w:t xml:space="preserve">  "expiryMonth": 4,</w:t>
+      </w:r>
+    </w:p>
+    <w:p>
+      <w:r>
+        <w:t xml:space="preserve">  "expiryYear": 2025,</w:t>
       </w:r>
     </w:p>
     <w:p>
@@ -762,15 +709,7 @@
     </w:p>
     <w:p>
       <w:r>
-        <w:t>POST /</w:t>
-      </w:r>
-      <w:proofErr w:type="spellStart"/>
-      <w:r>
-        <w:t>api</w:t>
-      </w:r>
-      <w:proofErr w:type="spellEnd"/>
-      <w:r>
-        <w:t>/Payments</w:t>
+        <w:t>POST /api/Payments</w:t>
       </w:r>
     </w:p>
     <w:p>
@@ -864,11 +803,9 @@
             <w:tcW w:w="1555" w:type="dxa"/>
           </w:tcPr>
           <w:p>
-            <w:proofErr w:type="spellStart"/>
             <w:r>
               <w:t>cardNumber</w:t>
             </w:r>
-            <w:proofErr w:type="spellEnd"/>
           </w:p>
         </w:tc>
         <w:tc>
@@ -909,11 +846,9 @@
             <w:tcW w:w="1555" w:type="dxa"/>
           </w:tcPr>
           <w:p>
-            <w:proofErr w:type="spellStart"/>
             <w:r>
               <w:t>expiryMonth</w:t>
             </w:r>
-            <w:proofErr w:type="spellEnd"/>
           </w:p>
         </w:tc>
         <w:tc>
@@ -954,11 +889,9 @@
             <w:tcW w:w="1555" w:type="dxa"/>
           </w:tcPr>
           <w:p>
-            <w:proofErr w:type="spellStart"/>
             <w:r>
               <w:t>expiryYear</w:t>
             </w:r>
-            <w:proofErr w:type="spellEnd"/>
           </w:p>
         </w:tc>
         <w:tc>
@@ -1029,7 +962,13 @@
           </w:tcPr>
           <w:p>
             <w:r>
-              <w:t>The currency code (e.g., USD, GBP).</w:t>
+              <w:t>The currency code (</w:t>
+            </w:r>
+            <w:r>
+              <w:t>EUR</w:t>
+            </w:r>
+            <w:r>
+              <w:t>, USD, GBP).</w:t>
             </w:r>
           </w:p>
         </w:tc>
@@ -1071,29 +1010,13 @@
           </w:tcPr>
           <w:p>
             <w:r>
-              <w:t>The transaction amount (integer</w:t>
-            </w:r>
-            <w:proofErr w:type="gramStart"/>
-            <w:r>
-              <w:t>).</w:t>
+              <w:t>The transaction amount (integer).</w:t>
             </w:r>
             <w:r>
               <w:t>I</w:t>
             </w:r>
             <w:r>
-              <w:t>n</w:t>
-            </w:r>
-            <w:proofErr w:type="gramEnd"/>
-            <w:r>
-              <w:t xml:space="preserve"> the minor currency unit. For example, if the currency was </w:t>
-            </w:r>
-            <w:proofErr w:type="gramStart"/>
-            <w:r>
-              <w:t>USD</w:t>
-            </w:r>
-            <w:proofErr w:type="gramEnd"/>
-            <w:r>
-              <w:t xml:space="preserve"> then</w:t>
+              <w:t>n the minor currency unit. For example, if the currency was USD then</w:t>
             </w:r>
           </w:p>
           <w:p>
@@ -1127,11 +1050,9 @@
             <w:tcW w:w="1555" w:type="dxa"/>
           </w:tcPr>
           <w:p>
-            <w:proofErr w:type="spellStart"/>
             <w:r>
               <w:t>cvv</w:t>
             </w:r>
-            <w:proofErr w:type="spellEnd"/>
           </w:p>
         </w:tc>
         <w:tc>
@@ -1349,13 +1270,8 @@
             <w:vAlign w:val="center"/>
           </w:tcPr>
           <w:p>
-            <w:proofErr w:type="spellStart"/>
-            <w:r>
-              <w:t>PostPaymentResponse</w:t>
-            </w:r>
-            <w:proofErr w:type="spellEnd"/>
-            <w:r>
-              <w:t xml:space="preserve"> JSON object</w:t>
+            <w:r>
+              <w:t>PostPaymentResponse JSON object</w:t>
             </w:r>
           </w:p>
         </w:tc>
@@ -1424,11 +1340,9 @@
             <w:vAlign w:val="center"/>
           </w:tcPr>
           <w:p>
-            <w:proofErr w:type="spellStart"/>
             <w:r>
               <w:t>ProblemDetailsResponse</w:t>
             </w:r>
-            <w:proofErr w:type="spellEnd"/>
             <w:r>
               <w:t xml:space="preserve"> JSON object</w:t>
             </w:r>
@@ -1448,26 +1362,13 @@
     </w:p>
     <w:p>
       <w:r>
-        <w:t>POST /</w:t>
-      </w:r>
-      <w:proofErr w:type="spellStart"/>
-      <w:r>
-        <w:t>api</w:t>
-      </w:r>
-      <w:proofErr w:type="spellEnd"/>
-      <w:r>
-        <w:t xml:space="preserve">/Payments </w:t>
-      </w:r>
-    </w:p>
-    <w:p>
-      <w:r>
-        <w:t>Content-Type: application/</w:t>
-      </w:r>
-      <w:proofErr w:type="spellStart"/>
-      <w:r>
-        <w:t>json</w:t>
-      </w:r>
-      <w:proofErr w:type="spellEnd"/>
+        <w:t xml:space="preserve">POST /api/Payments </w:t>
+      </w:r>
+    </w:p>
+    <w:p>
+      <w:r>
+        <w:t>Content-Type: application/json</w:t>
+      </w:r>
     </w:p>
     <w:p/>
     <w:p>
@@ -1477,41 +1378,17 @@
     </w:p>
     <w:p>
       <w:r>
-        <w:t xml:space="preserve">  "</w:t>
-      </w:r>
-      <w:proofErr w:type="spellStart"/>
-      <w:r>
-        <w:t>cardNumber</w:t>
-      </w:r>
-      <w:proofErr w:type="spellEnd"/>
-      <w:r>
-        <w:t>": "1234567812345678",</w:t>
-      </w:r>
-    </w:p>
-    <w:p>
-      <w:r>
-        <w:t xml:space="preserve">  "</w:t>
-      </w:r>
-      <w:proofErr w:type="spellStart"/>
-      <w:r>
-        <w:t>expiryMonth</w:t>
-      </w:r>
-      <w:proofErr w:type="spellEnd"/>
-      <w:r>
-        <w:t>": 12,</w:t>
-      </w:r>
-    </w:p>
-    <w:p>
-      <w:r>
-        <w:t xml:space="preserve">  "</w:t>
-      </w:r>
-      <w:proofErr w:type="spellStart"/>
-      <w:r>
-        <w:t>expiryYear</w:t>
-      </w:r>
-      <w:proofErr w:type="spellEnd"/>
-      <w:r>
-        <w:t>": 2025,</w:t>
+        <w:t xml:space="preserve">  "cardNumber": "1234567812345678",</w:t>
+      </w:r>
+    </w:p>
+    <w:p>
+      <w:r>
+        <w:t xml:space="preserve">  "expiryMonth": 12,</w:t>
+      </w:r>
+    </w:p>
+    <w:p>
+      <w:r>
+        <w:t xml:space="preserve">  "expiryYear": 2025,</w:t>
       </w:r>
     </w:p>
     <w:p>
@@ -1527,15 +1404,7 @@
     </w:p>
     <w:p>
       <w:r>
-        <w:t xml:space="preserve">  "</w:t>
-      </w:r>
-      <w:proofErr w:type="spellStart"/>
-      <w:r>
-        <w:t>cvv</w:t>
-      </w:r>
-      <w:proofErr w:type="spellEnd"/>
-      <w:r>
-        <w:t>": "123"</w:t>
+        <w:t xml:space="preserve">  "cvv": "123"</w:t>
       </w:r>
     </w:p>
     <w:p>
@@ -1553,18 +1422,14 @@
       </w:r>
     </w:p>
     <w:p>
-      <w:proofErr w:type="spellStart"/>
       <w:r>
         <w:t>json</w:t>
       </w:r>
-      <w:proofErr w:type="spellEnd"/>
-    </w:p>
-    <w:p>
-      <w:proofErr w:type="spellStart"/>
+    </w:p>
+    <w:p>
       <w:r>
         <w:t>CopyEdit</w:t>
       </w:r>
-      <w:proofErr w:type="spellEnd"/>
     </w:p>
     <w:p>
       <w:r>
@@ -1583,41 +1448,17 @@
     </w:p>
     <w:p>
       <w:r>
-        <w:t xml:space="preserve">  "</w:t>
-      </w:r>
-      <w:proofErr w:type="spellStart"/>
-      <w:r>
-        <w:t>cardNumberLastFour</w:t>
-      </w:r>
-      <w:proofErr w:type="spellEnd"/>
-      <w:r>
-        <w:t>": "5678",</w:t>
-      </w:r>
-    </w:p>
-    <w:p>
-      <w:r>
-        <w:t xml:space="preserve">  "</w:t>
-      </w:r>
-      <w:proofErr w:type="spellStart"/>
-      <w:r>
-        <w:t>expiryMonth</w:t>
-      </w:r>
-      <w:proofErr w:type="spellEnd"/>
-      <w:r>
-        <w:t>": 12,</w:t>
-      </w:r>
-    </w:p>
-    <w:p>
-      <w:r>
-        <w:t xml:space="preserve">  "</w:t>
-      </w:r>
-      <w:proofErr w:type="spellStart"/>
-      <w:r>
-        <w:t>expiryYear</w:t>
-      </w:r>
-      <w:proofErr w:type="spellEnd"/>
-      <w:r>
-        <w:t>": 2025,</w:t>
+        <w:t xml:space="preserve">  "cardNumberLastFour": "5678",</w:t>
+      </w:r>
+    </w:p>
+    <w:p>
+      <w:r>
+        <w:t xml:space="preserve">  "expiryMonth": 12,</w:t>
+      </w:r>
+    </w:p>
+    <w:p>
+      <w:r>
+        <w:t xml:space="preserve">  "expiryYear": 2025,</w:t>
       </w:r>
     </w:p>
     <w:p>
@@ -1655,13 +1496,8 @@
         <w:pStyle w:val="Heading3"/>
       </w:pPr>
       <w:r>
-        <w:t xml:space="preserve">1. </w:t>
-      </w:r>
-      <w:proofErr w:type="spellStart"/>
-      <w:r>
-        <w:t>PostPaymentRequest</w:t>
-      </w:r>
-      <w:proofErr w:type="spellEnd"/>
+        <w:t>1. PostPaymentRequest</w:t>
+      </w:r>
     </w:p>
     <w:p>
       <w:r>
@@ -1776,11 +1612,9 @@
             <w:hideMark/>
           </w:tcPr>
           <w:p>
-            <w:proofErr w:type="spellStart"/>
             <w:r>
               <w:t>cardNumber</w:t>
             </w:r>
-            <w:proofErr w:type="spellEnd"/>
           </w:p>
         </w:tc>
         <w:tc>
@@ -1819,11 +1653,9 @@
             <w:hideMark/>
           </w:tcPr>
           <w:p>
-            <w:proofErr w:type="spellStart"/>
             <w:r>
               <w:t>expiryMonth</w:t>
             </w:r>
-            <w:proofErr w:type="spellEnd"/>
           </w:p>
         </w:tc>
         <w:tc>
@@ -1862,11 +1694,9 @@
             <w:hideMark/>
           </w:tcPr>
           <w:p>
-            <w:proofErr w:type="spellStart"/>
             <w:r>
               <w:t>expiryYear</w:t>
             </w:r>
-            <w:proofErr w:type="spellEnd"/>
           </w:p>
         </w:tc>
         <w:tc>
@@ -1933,7 +1763,13 @@
           </w:tcPr>
           <w:p>
             <w:r>
-              <w:t>The currency code (e.g., USD, GBP).</w:t>
+              <w:t>The currency code (</w:t>
+            </w:r>
+            <w:r>
+              <w:t>EUR</w:t>
+            </w:r>
+            <w:r>
+              <w:t>, USD, GBP).</w:t>
             </w:r>
           </w:p>
         </w:tc>
@@ -1990,11 +1826,9 @@
             <w:hideMark/>
           </w:tcPr>
           <w:p>
-            <w:proofErr w:type="spellStart"/>
             <w:r>
               <w:t>cvv</w:t>
             </w:r>
-            <w:proofErr w:type="spellEnd"/>
           </w:p>
         </w:tc>
         <w:tc>
@@ -2036,13 +1870,8 @@
       </w:pPr>
       <w:r>
         <w:lastRenderedPageBreak/>
-        <w:t xml:space="preserve">2. </w:t>
-      </w:r>
-      <w:proofErr w:type="spellStart"/>
-      <w:r>
-        <w:t>PostPaymentResponse</w:t>
-      </w:r>
-      <w:proofErr w:type="spellEnd"/>
+        <w:t>2. PostPaymentResponse</w:t>
+      </w:r>
     </w:p>
     <w:p>
       <w:r>
@@ -2172,11 +2001,9 @@
             <w:hideMark/>
           </w:tcPr>
           <w:p>
-            <w:proofErr w:type="spellStart"/>
             <w:r>
               <w:t>Guid</w:t>
             </w:r>
-            <w:proofErr w:type="spellEnd"/>
           </w:p>
         </w:tc>
         <w:tc>
@@ -2244,11 +2071,9 @@
             <w:hideMark/>
           </w:tcPr>
           <w:p>
-            <w:proofErr w:type="spellStart"/>
             <w:r>
               <w:t>cardNumberLastFour</w:t>
             </w:r>
-            <w:proofErr w:type="spellEnd"/>
           </w:p>
         </w:tc>
         <w:tc>
@@ -2287,11 +2112,9 @@
             <w:hideMark/>
           </w:tcPr>
           <w:p>
-            <w:proofErr w:type="spellStart"/>
             <w:r>
               <w:t>expiryMonth</w:t>
             </w:r>
-            <w:proofErr w:type="spellEnd"/>
           </w:p>
         </w:tc>
         <w:tc>
@@ -2333,11 +2156,9 @@
             <w:hideMark/>
           </w:tcPr>
           <w:p>
-            <w:proofErr w:type="spellStart"/>
             <w:r>
               <w:t>expiryYear</w:t>
             </w:r>
-            <w:proofErr w:type="spellEnd"/>
           </w:p>
         </w:tc>
         <w:tc>
@@ -2478,23 +2299,13 @@
       <w:r>
         <w:t xml:space="preserve">. </w:t>
       </w:r>
-      <w:proofErr w:type="spellStart"/>
       <w:r>
         <w:t>ProblemDetailsResponse</w:t>
       </w:r>
-      <w:proofErr w:type="spellEnd"/>
-    </w:p>
-    <w:p>
-      <w:r>
-        <w:t xml:space="preserve">The </w:t>
-      </w:r>
-      <w:proofErr w:type="spellStart"/>
-      <w:r>
-        <w:t>ProblemDetailsResponse</w:t>
-      </w:r>
-      <w:proofErr w:type="spellEnd"/>
-      <w:r>
-        <w:t xml:space="preserve"> model is used to return detailed error information when a request fails due to validation errors or other issues. It follows the general structure of </w:t>
+    </w:p>
+    <w:p>
+      <w:r>
+        <w:t xml:space="preserve">The ProblemDetailsResponse model is used to return detailed error information when a request fails due to validation errors or other issues. It follows the general structure of </w:t>
       </w:r>
     </w:p>
     <w:p/>
@@ -2739,11 +2550,9 @@
             <w:hideMark/>
           </w:tcPr>
           <w:p>
-            <w:proofErr w:type="spellStart"/>
             <w:r>
               <w:t>traceId</w:t>
             </w:r>
-            <w:proofErr w:type="spellEnd"/>
           </w:p>
         </w:tc>
         <w:tc>
@@ -2795,15 +2604,7 @@
           </w:tcPr>
           <w:p>
             <w:r>
-              <w:t xml:space="preserve">Dictionary&lt;string, </w:t>
-            </w:r>
-            <w:proofErr w:type="gramStart"/>
-            <w:r>
-              <w:t>string[</w:t>
-            </w:r>
-            <w:proofErr w:type="gramEnd"/>
-            <w:r>
-              <w:t>]&gt;</w:t>
+              <w:t>Dictionary&lt;string, string[]&gt;</w:t>
             </w:r>
           </w:p>
         </w:tc>
@@ -2823,15 +2624,7 @@
     </w:tbl>
     <w:p>
       <w:r>
-        <w:t xml:space="preserve">An example where credit card number is missing in </w:t>
-      </w:r>
-      <w:proofErr w:type="spellStart"/>
-      <w:r>
-        <w:t>PostPaymentRequest</w:t>
-      </w:r>
-      <w:proofErr w:type="spellEnd"/>
-      <w:r>
-        <w:t>:</w:t>
+        <w:t>An example where credit card number is missing in PostPaymentRequest:</w:t>
       </w:r>
     </w:p>
     <w:p>
@@ -2857,15 +2650,7 @@
     </w:p>
     <w:p>
       <w:r>
-        <w:t xml:space="preserve">  "</w:t>
-      </w:r>
-      <w:proofErr w:type="spellStart"/>
-      <w:r>
-        <w:t>traceId</w:t>
-      </w:r>
-      <w:proofErr w:type="spellEnd"/>
-      <w:r>
-        <w:t>": "00-d7ddcb68b1f5fe0a90173574a0732249-d65aa060a310dd78-00",</w:t>
+        <w:t xml:space="preserve">  "traceId": "00-d7ddcb68b1f5fe0a90173574a0732249-d65aa060a310dd78-00",</w:t>
       </w:r>
     </w:p>
     <w:p>
@@ -2875,15 +2660,7 @@
     </w:p>
     <w:p>
       <w:r>
-        <w:t xml:space="preserve">    "</w:t>
-      </w:r>
-      <w:proofErr w:type="spellStart"/>
-      <w:r>
-        <w:t>CardNumber</w:t>
-      </w:r>
-      <w:proofErr w:type="spellEnd"/>
-      <w:r>
-        <w:t>": [</w:t>
+        <w:t xml:space="preserve">    "CardNumber": [</w:t>
       </w:r>
     </w:p>
     <w:p>
@@ -3120,15 +2897,7 @@
         <w:t>Trade-offs:</w:t>
       </w:r>
       <w:r>
-        <w:t xml:space="preserve"> Does not test real-world acquiring bank </w:t>
-      </w:r>
-      <w:proofErr w:type="spellStart"/>
-      <w:r>
-        <w:t>behavior</w:t>
-      </w:r>
-      <w:proofErr w:type="spellEnd"/>
-      <w:r>
-        <w:t>.</w:t>
+        <w:t xml:space="preserve"> Does not test real-world acquiring bank behavior.</w:t>
       </w:r>
     </w:p>
     <w:p>
@@ -3438,15 +3207,7 @@
         <w:t>Decision:</w:t>
       </w:r>
       <w:r>
-        <w:t xml:space="preserve"> Card numbers will be stored in secure memory (e.g., using </w:t>
-      </w:r>
-      <w:proofErr w:type="spellStart"/>
-      <w:r>
-        <w:t>SecureString</w:t>
-      </w:r>
-      <w:proofErr w:type="spellEnd"/>
-      <w:r>
-        <w:t>) and cleared from plain-text variables as soon as possible.</w:t>
+        <w:t xml:space="preserve"> Card numbers will be stored in secure memory (e.g., using SecureString) and cleared from plain-text variables as soon as possible.</w:t>
       </w:r>
     </w:p>
     <w:p>
@@ -3950,9 +3711,6 @@
   <w:p>
     <w:pPr>
       <w:pStyle w:val="Footer"/>
-      <w:rPr>
-        <w:lang w:val="en-IL"/>
-      </w:rPr>
     </w:pPr>
     <w:r>
       <w:rPr>
@@ -4026,7 +3784,7 @@
     </w:r>
     <w:r>
       <w:rPr>
-        <w:lang w:val="en-IL"/>
+        <w:noProof/>
       </w:rPr>
       <w:drawing>
         <wp:anchor distT="0" distB="0" distL="114300" distR="114300" simplePos="0" relativeHeight="251661312" behindDoc="0" locked="0" layoutInCell="1" allowOverlap="1" wp14:anchorId="66377BE3" wp14:editId="18EA9B61">
@@ -4093,22 +3851,16 @@
       </w:drawing>
     </w:r>
     <w:r>
-      <w:rPr>
-        <w:lang w:val="en-IL"/>
-      </w:rPr>
       <w:t>Haddas Czitron</w:t>
     </w:r>
   </w:p>
   <w:p>
     <w:pPr>
       <w:pStyle w:val="Footer"/>
-      <w:rPr>
-        <w:lang w:val="en-IL"/>
-      </w:rPr>
     </w:pPr>
     <w:r>
       <w:rPr>
-        <w:lang w:val="en-IL"/>
+        <w:noProof/>
       </w:rPr>
       <w:drawing>
         <wp:anchor distT="0" distB="0" distL="114300" distR="114300" simplePos="0" relativeHeight="251663360" behindDoc="0" locked="0" layoutInCell="1" allowOverlap="1" wp14:anchorId="20EE728D" wp14:editId="7D5D0B2F">
@@ -4170,7 +3922,7 @@
     </w:r>
     <w:r>
       <w:rPr>
-        <w:lang w:val="en-IL"/>
+        <w:noProof/>
       </w:rPr>
       <w:drawing>
         <wp:anchor distT="0" distB="0" distL="114300" distR="114300" simplePos="0" relativeHeight="251662336" behindDoc="0" locked="0" layoutInCell="1" allowOverlap="1" wp14:anchorId="3881CB0E" wp14:editId="33733F58">
@@ -4239,23 +3991,14 @@
       </w:drawing>
     </w:r>
     <w:r>
-      <w:rPr>
-        <w:lang w:val="en-IL"/>
-      </w:rPr>
       <w:t>+44 7568 969504</w:t>
     </w:r>
   </w:p>
   <w:p>
     <w:pPr>
       <w:pStyle w:val="Footer"/>
-      <w:rPr>
-        <w:lang w:val="en-IL"/>
-      </w:rPr>
     </w:pPr>
     <w:r>
-      <w:rPr>
-        <w:lang w:val="en-IL"/>
-      </w:rPr>
       <w:t>haddas613@gmail.com</w:t>
     </w:r>
   </w:p>
@@ -4400,7 +4143,7 @@
 <w:numbering xmlns:wpc="http://schemas.microsoft.com/office/word/2010/wordprocessingCanvas" xmlns:cx="http://schemas.microsoft.com/office/drawing/2014/chartex" xmlns:cx1="http://schemas.microsoft.com/office/drawing/2015/9/8/chartex" xmlns:cx2="http://schemas.microsoft.com/office/drawing/2015/10/21/chartex" xmlns:cx3="http://schemas.microsoft.com/office/drawing/2016/5/9/chartex" xmlns:cx4="http://schemas.microsoft.com/office/drawing/2016/5/10/chartex" xmlns:cx5="http://schemas.microsoft.com/office/drawing/2016/5/11/chartex" xmlns:cx6="http://schemas.microsoft.com/office/drawing/2016/5/12/chartex" xmlns:cx7="http://schemas.microsoft.com/office/drawing/2016/5/13/chartex" xmlns:cx8="http://schemas.microsoft.com/office/drawing/2016/5/14/chartex" xmlns:mc="http://schemas.openxmlformats.org/markup-compatibility/2006" xmlns:aink="http://schemas.microsoft.com/office/drawing/2016/ink" xmlns:am3d="http://schemas.microsoft.com/office/drawing/2017/model3d" xmlns:o="urn:schemas-microsoft-com:office:office" xmlns:oel="http://schemas.microsoft.com/office/2019/extlst" xmlns:r="http://schemas.openxmlformats.org/officeDocument/2006/relationships" xmlns:m="http://schemas.openxmlformats.org/officeDocument/2006/math" xmlns:v="urn:schemas-microsoft-com:vml" xmlns:wp14="http://schemas.microsoft.com/office/word/2010/wordprocessingDrawing" xmlns:wp="http://schemas.openxmlformats.org/drawingml/2006/wordprocessingDrawing" xmlns:w10="urn:schemas-microsoft-com:office:word" xmlns:w="http://schemas.openxmlformats.org/wordprocessingml/2006/main" xmlns:w14="http://schemas.microsoft.com/office/word/2010/wordml" xmlns:w15="http://schemas.microsoft.com/office/word/2012/wordml" xmlns:w16cex="http://schemas.microsoft.com/office/word/2018/wordml/cex" xmlns:w16cid="http://schemas.microsoft.com/office/word/2016/wordml/cid" xmlns:w16="http://schemas.microsoft.com/office/word/2018/wordml" xmlns:w16du="http://schemas.microsoft.com/office/word/2023/wordml/word16du" xmlns:w16sdtdh="http://schemas.microsoft.com/office/word/2020/wordml/sdtdatahash" xmlns:w16sdtfl="http://schemas.microsoft.com/office/word/2024/wordml/sdtformatlock" xmlns:w16se="http://schemas.microsoft.com/office/word/2015/wordml/symex" xmlns:wpg="http://schemas.microsoft.com/office/word/2010/wordprocessingGroup" xmlns:wpi="http://schemas.microsoft.com/office/word/2010/wordprocessingInk" xmlns:wne="http://schemas.microsoft.com/office/word/2006/wordml" xmlns:wps="http://schemas.microsoft.com/office/word/2010/wordprocessingShape" mc:Ignorable="w14 w15 w16se w16cid w16 w16cex w16sdtdh w16sdtfl w16du wp14">
   <w:numPicBullet w:numPicBulletId="0">
     <w:pict>
-      <v:rect id="_x0000_i1041" style="width:0;height:1.5pt" o:hralign="center" o:bullet="t" o:hrstd="t" o:hr="t" fillcolor="#a0a0a0" stroked="f"/>
+      <v:rect id="_x0000_i1029" style="width:0;height:1.5pt" o:hralign="center" o:bullet="t" o:hrstd="t" o:hr="t" fillcolor="#a0a0a0" stroked="f"/>
     </w:pict>
   </w:numPicBullet>
   <w:abstractNum w:abstractNumId="0" w15:restartNumberingAfterBreak="0">
@@ -7860,6 +7603,7 @@
   <w:style w:type="character" w:default="1" w:styleId="DefaultParagraphFont">
     <w:name w:val="Default Paragraph Font"/>
     <w:uiPriority w:val="1"/>
+    <w:semiHidden/>
     <w:unhideWhenUsed/>
   </w:style>
   <w:style w:type="table" w:default="1" w:styleId="TableNormal">

</xml_diff>

<commit_message>
There is validation for the inputs from merchants
</commit_message>
<xml_diff>
--- a/CheckoutAssessmentDocumentation.docx
+++ b/CheckoutAssessmentDocumentation.docx
@@ -3358,17 +3358,6 @@
           <w:bCs/>
         </w:rPr>
         <w:t>. Merchant Assumptions</w:t>
-      </w:r>
-    </w:p>
-    <w:p>
-      <w:pPr>
-        <w:numPr>
-          <w:ilvl w:val="0"/>
-          <w:numId w:val="10"/>
-        </w:numPr>
-      </w:pPr>
-      <w:r>
-        <w:t>Merchants will provide valid input data when submitting payment requests.</w:t>
       </w:r>
     </w:p>
     <w:p>
@@ -4143,7 +4132,7 @@
 <w:numbering xmlns:wpc="http://schemas.microsoft.com/office/word/2010/wordprocessingCanvas" xmlns:cx="http://schemas.microsoft.com/office/drawing/2014/chartex" xmlns:cx1="http://schemas.microsoft.com/office/drawing/2015/9/8/chartex" xmlns:cx2="http://schemas.microsoft.com/office/drawing/2015/10/21/chartex" xmlns:cx3="http://schemas.microsoft.com/office/drawing/2016/5/9/chartex" xmlns:cx4="http://schemas.microsoft.com/office/drawing/2016/5/10/chartex" xmlns:cx5="http://schemas.microsoft.com/office/drawing/2016/5/11/chartex" xmlns:cx6="http://schemas.microsoft.com/office/drawing/2016/5/12/chartex" xmlns:cx7="http://schemas.microsoft.com/office/drawing/2016/5/13/chartex" xmlns:cx8="http://schemas.microsoft.com/office/drawing/2016/5/14/chartex" xmlns:mc="http://schemas.openxmlformats.org/markup-compatibility/2006" xmlns:aink="http://schemas.microsoft.com/office/drawing/2016/ink" xmlns:am3d="http://schemas.microsoft.com/office/drawing/2017/model3d" xmlns:o="urn:schemas-microsoft-com:office:office" xmlns:oel="http://schemas.microsoft.com/office/2019/extlst" xmlns:r="http://schemas.openxmlformats.org/officeDocument/2006/relationships" xmlns:m="http://schemas.openxmlformats.org/officeDocument/2006/math" xmlns:v="urn:schemas-microsoft-com:vml" xmlns:wp14="http://schemas.microsoft.com/office/word/2010/wordprocessingDrawing" xmlns:wp="http://schemas.openxmlformats.org/drawingml/2006/wordprocessingDrawing" xmlns:w10="urn:schemas-microsoft-com:office:word" xmlns:w="http://schemas.openxmlformats.org/wordprocessingml/2006/main" xmlns:w14="http://schemas.microsoft.com/office/word/2010/wordml" xmlns:w15="http://schemas.microsoft.com/office/word/2012/wordml" xmlns:w16cex="http://schemas.microsoft.com/office/word/2018/wordml/cex" xmlns:w16cid="http://schemas.microsoft.com/office/word/2016/wordml/cid" xmlns:w16="http://schemas.microsoft.com/office/word/2018/wordml" xmlns:w16du="http://schemas.microsoft.com/office/word/2023/wordml/word16du" xmlns:w16sdtdh="http://schemas.microsoft.com/office/word/2020/wordml/sdtdatahash" xmlns:w16sdtfl="http://schemas.microsoft.com/office/word/2024/wordml/sdtformatlock" xmlns:w16se="http://schemas.microsoft.com/office/word/2015/wordml/symex" xmlns:wpg="http://schemas.microsoft.com/office/word/2010/wordprocessingGroup" xmlns:wpi="http://schemas.microsoft.com/office/word/2010/wordprocessingInk" xmlns:wne="http://schemas.microsoft.com/office/word/2006/wordml" xmlns:wps="http://schemas.microsoft.com/office/word/2010/wordprocessingShape" mc:Ignorable="w14 w15 w16se w16cid w16 w16cex w16sdtdh w16sdtfl w16du wp14">
   <w:numPicBullet w:numPicBulletId="0">
     <w:pict>
-      <v:rect id="_x0000_i1029" style="width:0;height:1.5pt" o:hralign="center" o:bullet="t" o:hrstd="t" o:hr="t" fillcolor="#a0a0a0" stroked="f"/>
+      <v:rect id="_x0000_i1030" style="width:0;height:1.5pt" o:hralign="center" o:bullet="t" o:hrstd="t" o:hr="t" fillcolor="#a0a0a0" stroked="f"/>
     </w:pict>
   </w:numPicBullet>
   <w:abstractNum w:abstractNumId="0" w15:restartNumberingAfterBreak="0">

</xml_diff>